<commit_message>
Add Goals and Requirements to RASD, update word
</commit_message>
<xml_diff>
--- a/sketches_for_project_31_10.docx
+++ b/sketches_for_project_31_10.docx
@@ -1,6 +1,6 @@
 
 <file path=word/document.xml><?xml version="1.0" encoding="utf-8"?>
-<w:document xmlns:wpc="http://schemas.microsoft.com/office/word/2010/wordprocessingCanvas" xmlns:mo="http://schemas.microsoft.com/office/mac/office/2008/main" xmlns:mc="http://schemas.openxmlformats.org/markup-compatibility/2006" xmlns:mv="urn:schemas-microsoft-com:mac:vml" xmlns:o="urn:schemas-microsoft-com:office:office" xmlns:r="http://schemas.openxmlformats.org/officeDocument/2006/relationships" xmlns:m="http://schemas.openxmlformats.org/officeDocument/2006/math" xmlns:v="urn:schemas-microsoft-com:vml" xmlns:wp14="http://schemas.microsoft.com/office/word/2010/wordprocessingDrawing" xmlns:wp="http://schemas.openxmlformats.org/drawingml/2006/wordprocessingDrawing" xmlns:w10="urn:schemas-microsoft-com:office:word" xmlns:w="http://schemas.openxmlformats.org/wordprocessingml/2006/main" xmlns:w14="http://schemas.microsoft.com/office/word/2010/wordml" xmlns:w15="http://schemas.microsoft.com/office/word/2012/wordml" xmlns:wpg="http://schemas.microsoft.com/office/word/2010/wordprocessingGroup" xmlns:wpi="http://schemas.microsoft.com/office/word/2010/wordprocessingInk" xmlns:wne="http://schemas.microsoft.com/office/word/2006/wordml" xmlns:wps="http://schemas.microsoft.com/office/word/2010/wordprocessingShape" mc:Ignorable="w14 w15 wp14">
+<w:document xmlns:wpc="http://schemas.microsoft.com/office/word/2010/wordprocessingCanvas" xmlns:cx="http://schemas.microsoft.com/office/drawing/2014/chartex" xmlns:cx1="http://schemas.microsoft.com/office/drawing/2015/9/8/chartex" xmlns:cx2="http://schemas.microsoft.com/office/drawing/2015/10/21/chartex" xmlns:cx3="http://schemas.microsoft.com/office/drawing/2016/5/9/chartex" xmlns:cx4="http://schemas.microsoft.com/office/drawing/2016/5/10/chartex" xmlns:cx5="http://schemas.microsoft.com/office/drawing/2016/5/11/chartex" xmlns:cx6="http://schemas.microsoft.com/office/drawing/2016/5/12/chartex" xmlns:cx7="http://schemas.microsoft.com/office/drawing/2016/5/13/chartex" xmlns:cx8="http://schemas.microsoft.com/office/drawing/2016/5/14/chartex" xmlns:mc="http://schemas.openxmlformats.org/markup-compatibility/2006" xmlns:aink="http://schemas.microsoft.com/office/drawing/2016/ink" xmlns:am3d="http://schemas.microsoft.com/office/drawing/2017/model3d" xmlns:o="urn:schemas-microsoft-com:office:office" xmlns:r="http://schemas.openxmlformats.org/officeDocument/2006/relationships" xmlns:m="http://schemas.openxmlformats.org/officeDocument/2006/math" xmlns:v="urn:schemas-microsoft-com:vml" xmlns:wp14="http://schemas.microsoft.com/office/word/2010/wordprocessingDrawing" xmlns:wp="http://schemas.openxmlformats.org/drawingml/2006/wordprocessingDrawing" xmlns:w10="urn:schemas-microsoft-com:office:word" xmlns:w="http://schemas.openxmlformats.org/wordprocessingml/2006/main" xmlns:w14="http://schemas.microsoft.com/office/word/2010/wordml" xmlns:w15="http://schemas.microsoft.com/office/word/2012/wordml" xmlns:w16cid="http://schemas.microsoft.com/office/word/2016/wordml/cid" xmlns:w16se="http://schemas.microsoft.com/office/word/2015/wordml/symex" xmlns:wpg="http://schemas.microsoft.com/office/word/2010/wordprocessingGroup" xmlns:wpi="http://schemas.microsoft.com/office/word/2010/wordprocessingInk" xmlns:wne="http://schemas.microsoft.com/office/word/2006/wordml" xmlns:wps="http://schemas.microsoft.com/office/word/2010/wordprocessingShape" mc:Ignorable="w14 w15 w16se w16cid wp14">
   <w:body>
     <w:p>
       <w:r>
@@ -68,48 +68,13 @@
         </w:numPr>
       </w:pPr>
       <w:r>
-        <w:rPr>
-          <w:strike/>
-          <w:color w:val="FF0000"/>
-        </w:rPr>
-        <w:t>The system allows</w:t>
-      </w:r>
-      <w:r>
-        <w:rPr>
-          <w:strike/>
-          <w:color w:val="FF0000"/>
-        </w:rPr>
-        <w:t xml:space="preserve"> authenticated</w:t>
-      </w:r>
-      <w:r>
-        <w:rPr>
-          <w:strike/>
-          <w:color w:val="FF0000"/>
-        </w:rPr>
-        <w:t xml:space="preserve"> users to report parking violations </w:t>
-      </w:r>
-      <w:r>
-        <w:rPr>
-          <w:strike/>
-          <w:color w:val="FF0000"/>
-        </w:rPr>
-        <w:t>occurring</w:t>
-      </w:r>
-      <w:r>
-        <w:rPr>
-          <w:strike/>
-          <w:color w:val="FF0000"/>
-        </w:rPr>
-        <w:t xml:space="preserve"> in the streets</w:t>
-      </w:r>
-      <w:r>
-        <w:t xml:space="preserve"> </w:t>
-      </w:r>
-      <w:r>
-        <w:rPr>
-          <w:color w:val="FF0000"/>
-        </w:rPr>
-        <w:t xml:space="preserve">People must be allow to report parking violations </w:t>
+        <w:t>People must be allow</w:t>
+      </w:r>
+      <w:r>
+        <w:t>ed</w:t>
+      </w:r>
+      <w:r>
+        <w:t xml:space="preserve"> to report parking violations </w:t>
       </w:r>
       <w:r>
         <w:t>(</w:t>
@@ -139,9 +104,6 @@
         </w:numPr>
       </w:pPr>
       <w:r>
-        <w:rPr>
-          <w:color w:val="FF0000"/>
-        </w:rPr>
         <w:t>The system must allow people to register to it providing personal data (name, surname, birthdate, identity card number, fiscal code) and selecting a username and a password</w:t>
       </w:r>
     </w:p>
@@ -154,9 +116,6 @@
         </w:numPr>
       </w:pPr>
       <w:r>
-        <w:rPr>
-          <w:color w:val="FF0000"/>
-        </w:rPr>
         <w:t>The system must verify the correctness of the provided personal data of a registered user checking them from the identity card number, blocking the registration if they are not correct</w:t>
       </w:r>
     </w:p>
@@ -169,9 +128,6 @@
         </w:numPr>
       </w:pPr>
       <w:r>
-        <w:rPr>
-          <w:color w:val="FF0000"/>
-        </w:rPr>
         <w:t>The system must allow registered users to login through their username and password</w:t>
       </w:r>
     </w:p>
@@ -184,9 +140,6 @@
         </w:numPr>
       </w:pPr>
       <w:r>
-        <w:rPr>
-          <w:color w:val="FF0000"/>
-        </w:rPr>
         <w:t>The system must allow logged user to fill a report violation form</w:t>
       </w:r>
     </w:p>
@@ -199,26 +152,7 @@
         </w:numPr>
       </w:pPr>
       <w:r>
-        <w:rPr>
-          <w:strike/>
-          <w:color w:val="FF0000"/>
-        </w:rPr>
-        <w:t>As input to the system, the client</w:t>
-      </w:r>
-      <w:r>
-        <w:rPr>
-          <w:color w:val="FF0000"/>
-        </w:rPr>
-        <w:t xml:space="preserve"> </w:t>
-      </w:r>
-      <w:r>
-        <w:rPr>
-          <w:color w:val="FF0000"/>
-        </w:rPr>
-        <w:t xml:space="preserve">The system must let the user </w:t>
-      </w:r>
-      <w:r>
-        <w:t>select the type of violation detected</w:t>
+        <w:t>The system must let the user select the type of violation detected</w:t>
       </w:r>
     </w:p>
     <w:p>
@@ -228,14 +162,8 @@
           <w:ilvl w:val="1"/>
           <w:numId w:val="2"/>
         </w:numPr>
-        <w:rPr>
-          <w:color w:val="FF0000"/>
-        </w:rPr>
-      </w:pPr>
-      <w:r>
-        <w:rPr>
-          <w:color w:val="FF0000"/>
-        </w:rPr>
+      </w:pPr>
+      <w:r>
         <w:t>The system must allow the user to insert the license plate in a violation report</w:t>
       </w:r>
     </w:p>
@@ -275,13 +203,7 @@
         </w:numPr>
       </w:pPr>
       <w:r>
-        <w:t xml:space="preserve">The system must not allow users to choose pictures not taken </w:t>
-      </w:r>
-      <w:r>
-        <w:t>in</w:t>
-      </w:r>
-      <w:r>
-        <w:t xml:space="preserve"> the moment of the report</w:t>
+        <w:t>The system must not allow users to choose pictures not taken in the moment of the report</w:t>
       </w:r>
     </w:p>
     <w:p>
@@ -321,19 +243,9 @@
           <w:ilvl w:val="1"/>
           <w:numId w:val="2"/>
         </w:numPr>
-        <w:rPr>
-          <w:color w:val="FF0000"/>
-        </w:rPr>
-      </w:pPr>
-      <w:r>
-        <w:t xml:space="preserve">After confirmation, the system must add the current date and time to the report and </w:t>
-      </w:r>
-      <w:r>
-        <w:rPr>
-          <w:strike/>
-          <w:color w:val="FF0000"/>
-        </w:rPr>
-        <w:t>must generate the digital signature //TODO</w:t>
+      </w:pPr>
+      <w:r>
+        <w:t>After confirmation, the system must add the current date and time to the report</w:t>
       </w:r>
     </w:p>
     <w:p>
@@ -348,2045 +260,780 @@
         <w:t xml:space="preserve">The system must </w:t>
       </w:r>
       <w:r>
-        <w:rPr>
-          <w:strike/>
-          <w:color w:val="FF0000"/>
-        </w:rPr>
-        <w:t>allow confirmed report to be sent to the server</w:t>
-      </w:r>
-      <w:r>
-        <w:rPr>
-          <w:strike/>
-          <w:color w:val="FF0000"/>
-        </w:rPr>
-        <w:t xml:space="preserve"> </w:t>
-      </w:r>
-      <w:r>
-        <w:rPr>
-          <w:color w:val="FF0000"/>
-        </w:rPr>
         <w:t>store confirmed report.</w:t>
-      </w:r>
-    </w:p>
-    <w:p>
-      <w:pPr>
-        <w:pStyle w:val="Paragrafoelenco"/>
-        <w:numPr>
-          <w:ilvl w:val="0"/>
-          <w:numId w:val="2"/>
-        </w:numPr>
-        <w:rPr>
-          <w:strike/>
-          <w:color w:val="FF0000"/>
-        </w:rPr>
-      </w:pPr>
-      <w:r>
-        <w:rPr>
-          <w:strike/>
-          <w:color w:val="FF0000"/>
-        </w:rPr>
-        <w:t>The system allows users to register and log</w:t>
-      </w:r>
-      <w:r>
-        <w:rPr>
-          <w:strike/>
-          <w:color w:val="FF0000"/>
-        </w:rPr>
-        <w:t xml:space="preserve"> in in</w:t>
-      </w:r>
-      <w:r>
-        <w:rPr>
-          <w:strike/>
-          <w:color w:val="FF0000"/>
-        </w:rPr>
-        <w:t xml:space="preserve"> the application.</w:t>
-      </w:r>
-    </w:p>
-    <w:p>
-      <w:pPr>
-        <w:pStyle w:val="Paragrafoelenco"/>
-        <w:numPr>
-          <w:ilvl w:val="1"/>
-          <w:numId w:val="2"/>
-        </w:numPr>
-        <w:rPr>
-          <w:strike/>
-          <w:color w:val="FF0000"/>
-        </w:rPr>
-      </w:pPr>
-      <w:r>
-        <w:t xml:space="preserve"> </w:t>
-      </w:r>
-      <w:r>
-        <w:rPr>
-          <w:strike/>
-          <w:color w:val="FF0000"/>
-        </w:rPr>
-        <w:t>The application must ask for credentials (Username and Password) when logging</w:t>
-      </w:r>
-      <w:r>
-        <w:rPr>
-          <w:strike/>
-          <w:color w:val="FF0000"/>
-        </w:rPr>
-        <w:t xml:space="preserve"> in</w:t>
-      </w:r>
-    </w:p>
-    <w:p>
-      <w:pPr>
-        <w:pStyle w:val="Paragrafoelenco"/>
-        <w:numPr>
-          <w:ilvl w:val="1"/>
-          <w:numId w:val="2"/>
-        </w:numPr>
-        <w:rPr>
-          <w:strike/>
-          <w:color w:val="FF0000"/>
-        </w:rPr>
-      </w:pPr>
-      <w:r>
-        <w:rPr>
-          <w:strike/>
-          <w:color w:val="FF0000"/>
-        </w:rPr>
-        <w:t>The application accepts and completes the login only if the</w:t>
-      </w:r>
-      <w:r>
-        <w:rPr>
-          <w:strike/>
-          <w:color w:val="FF0000"/>
-        </w:rPr>
-        <w:t xml:space="preserve"> credentials</w:t>
-      </w:r>
-      <w:r>
-        <w:rPr>
-          <w:strike/>
-          <w:color w:val="FF0000"/>
-        </w:rPr>
-        <w:t xml:space="preserve"> are correct</w:t>
-      </w:r>
-    </w:p>
-    <w:p>
-      <w:pPr>
-        <w:pStyle w:val="Paragrafoelenco"/>
-        <w:numPr>
-          <w:ilvl w:val="1"/>
-          <w:numId w:val="2"/>
-        </w:numPr>
-        <w:rPr>
-          <w:strike/>
-          <w:color w:val="FF0000"/>
-        </w:rPr>
-      </w:pPr>
-      <w:r>
-        <w:rPr>
-          <w:strike/>
-          <w:color w:val="FF0000"/>
-        </w:rPr>
-        <w:t xml:space="preserve">To register a new user the application must </w:t>
-      </w:r>
-      <w:r>
-        <w:rPr>
-          <w:strike/>
-          <w:color w:val="FF0000"/>
-        </w:rPr>
-        <w:t xml:space="preserve">ask for </w:t>
-      </w:r>
-      <w:r>
-        <w:rPr>
-          <w:strike/>
-          <w:color w:val="FF0000"/>
-        </w:rPr>
-        <w:t xml:space="preserve">the </w:t>
-      </w:r>
-      <w:r>
-        <w:rPr>
-          <w:strike/>
-          <w:color w:val="FF0000"/>
-        </w:rPr>
-        <w:t>Username</w:t>
-      </w:r>
-      <w:r>
-        <w:rPr>
-          <w:strike/>
-          <w:color w:val="FF0000"/>
-        </w:rPr>
-        <w:t xml:space="preserve">, </w:t>
-      </w:r>
-      <w:r>
-        <w:rPr>
-          <w:strike/>
-          <w:color w:val="FF0000"/>
-        </w:rPr>
-        <w:t>Password</w:t>
-      </w:r>
-      <w:r>
-        <w:rPr>
-          <w:strike/>
-          <w:color w:val="FF0000"/>
-        </w:rPr>
-        <w:t xml:space="preserve">, </w:t>
-      </w:r>
-      <w:r>
-        <w:rPr>
-          <w:strike/>
-          <w:color w:val="FF0000"/>
-        </w:rPr>
-        <w:t xml:space="preserve">name, surname, birth date, </w:t>
-      </w:r>
-      <w:r>
-        <w:rPr>
-          <w:strike/>
-          <w:color w:val="FF0000"/>
-        </w:rPr>
-        <w:t>Identity Card number and Fiscal Code.</w:t>
-      </w:r>
-    </w:p>
-    <w:p>
-      <w:pPr>
-        <w:pStyle w:val="Paragrafoelenco"/>
-        <w:numPr>
-          <w:ilvl w:val="1"/>
-          <w:numId w:val="2"/>
-        </w:numPr>
-        <w:rPr>
-          <w:strike/>
-          <w:color w:val="FF0000"/>
-        </w:rPr>
-      </w:pPr>
-      <w:r>
-        <w:rPr>
-          <w:strike/>
-          <w:color w:val="FF0000"/>
-        </w:rPr>
-        <w:t xml:space="preserve">The </w:t>
-      </w:r>
-      <w:r>
-        <w:rPr>
-          <w:strike/>
-          <w:color w:val="FF0000"/>
-        </w:rPr>
-        <w:t>system</w:t>
-      </w:r>
-      <w:r>
-        <w:rPr>
-          <w:strike/>
-          <w:color w:val="FF0000"/>
-        </w:rPr>
-        <w:t xml:space="preserve"> permits the </w:t>
-      </w:r>
-      <w:r>
-        <w:rPr>
-          <w:strike/>
-          <w:color w:val="FF0000"/>
-        </w:rPr>
-        <w:t>registration</w:t>
-      </w:r>
-      <w:r>
-        <w:rPr>
-          <w:strike/>
-          <w:color w:val="FF0000"/>
-        </w:rPr>
-        <w:t xml:space="preserve"> only if</w:t>
-      </w:r>
-      <w:r>
-        <w:rPr>
-          <w:strike/>
-          <w:color w:val="FF0000"/>
-        </w:rPr>
-        <w:t xml:space="preserve">: </w:t>
-      </w:r>
-      <w:r>
-        <w:rPr>
-          <w:strike/>
-          <w:color w:val="FF0000"/>
-        </w:rPr>
-        <w:t>Username, Identity Card Number and Fiscal Code are valid</w:t>
-      </w:r>
-      <w:r>
-        <w:rPr>
-          <w:strike/>
-          <w:color w:val="FF0000"/>
-        </w:rPr>
-        <w:t>, they are</w:t>
-      </w:r>
-      <w:r>
-        <w:rPr>
-          <w:strike/>
-          <w:color w:val="FF0000"/>
-        </w:rPr>
-        <w:t xml:space="preserve"> not associated with any other user</w:t>
-      </w:r>
-      <w:r>
-        <w:rPr>
-          <w:strike/>
-          <w:color w:val="FF0000"/>
-        </w:rPr>
-        <w:t>s.</w:t>
-      </w:r>
-    </w:p>
-    <w:p>
-      <w:pPr>
-        <w:pStyle w:val="Paragrafoelenco"/>
-        <w:numPr>
-          <w:ilvl w:val="1"/>
-          <w:numId w:val="2"/>
-        </w:numPr>
-        <w:rPr>
-          <w:strike/>
-          <w:color w:val="FF0000"/>
-        </w:rPr>
-      </w:pPr>
-      <w:r>
-        <w:rPr>
-          <w:strike/>
-          <w:color w:val="FF0000"/>
-        </w:rPr>
-        <w:t xml:space="preserve">The system retrieves information about the user from the Identity Card number and permits the registration only if name, surname and birth month are equal to inserted ones.  </w:t>
-      </w:r>
-    </w:p>
-    <w:p>
-      <w:pPr>
-        <w:pStyle w:val="Paragrafoelenco"/>
-        <w:numPr>
-          <w:ilvl w:val="1"/>
-          <w:numId w:val="2"/>
-        </w:numPr>
-        <w:rPr>
-          <w:strike/>
-          <w:color w:val="FF0000"/>
-        </w:rPr>
-      </w:pPr>
-      <w:r>
-        <w:rPr>
-          <w:strike/>
-          <w:color w:val="FF0000"/>
-        </w:rPr>
-        <w:t>The system denies registration if any of the previous requirements are not satisfied.</w:t>
-      </w:r>
-    </w:p>
-    <w:p>
-      <w:pPr>
-        <w:rPr>
-          <w:strike/>
-          <w:color w:val="FF0000"/>
-        </w:rPr>
-      </w:pPr>
-    </w:p>
-    <w:p>
-      <w:pPr>
-        <w:rPr>
-          <w:strike/>
-          <w:color w:val="FF0000"/>
-        </w:rPr>
-      </w:pPr>
-    </w:p>
-    <w:p>
-      <w:pPr>
-        <w:rPr>
-          <w:strike/>
-          <w:color w:val="FF0000"/>
-        </w:rPr>
-      </w:pPr>
-    </w:p>
-    <w:p>
-      <w:pPr>
-        <w:rPr>
-          <w:strike/>
-          <w:color w:val="FF0000"/>
-        </w:rPr>
-      </w:pPr>
-    </w:p>
-    <w:p>
-      <w:pPr>
-        <w:ind w:left="708"/>
-        <w:rPr>
-          <w:b/>
-          <w:bCs/>
-          <w:i/>
-          <w:iCs/>
-          <w:u w:val="single"/>
-        </w:rPr>
-      </w:pPr>
-      <w:r>
-        <w:rPr>
-          <w:b/>
-          <w:bCs/>
-          <w:i/>
-          <w:iCs/>
-          <w:u w:val="single"/>
-        </w:rPr>
-        <w:t>Municipality agents:</w:t>
-      </w:r>
-    </w:p>
-    <w:p>
-      <w:pPr>
-        <w:ind w:left="708"/>
-        <w:rPr>
-          <w:b/>
-          <w:bCs/>
-        </w:rPr>
-      </w:pPr>
-    </w:p>
-    <w:p>
-      <w:pPr>
-        <w:pStyle w:val="Paragrafoelenco"/>
-        <w:numPr>
-          <w:ilvl w:val="0"/>
-          <w:numId w:val="2"/>
-        </w:numPr>
-      </w:pPr>
-      <w:r>
-        <w:t>Municipality</w:t>
-      </w:r>
-      <w:r>
-        <w:t xml:space="preserve"> </w:t>
-      </w:r>
-      <w:r>
-        <w:t xml:space="preserve">agents </w:t>
-      </w:r>
-      <w:r>
-        <w:t>must be notified about potential violations</w:t>
-      </w:r>
-      <w:r>
-        <w:t>, which are reported in their area of interest and are used</w:t>
-      </w:r>
-      <w:r>
-        <w:t xml:space="preserve"> to generate traffic tickets</w:t>
-      </w:r>
-      <w:r>
-        <w:t>.</w:t>
-      </w:r>
-    </w:p>
-    <w:p>
-      <w:pPr>
-        <w:pStyle w:val="Paragrafoelenco"/>
-        <w:numPr>
-          <w:ilvl w:val="1"/>
-          <w:numId w:val="5"/>
-        </w:numPr>
-        <w:ind w:left="2496"/>
-      </w:pPr>
-      <w:r>
-        <w:t xml:space="preserve">The system must check reports to </w:t>
-      </w:r>
-      <w:r>
-        <w:rPr>
-          <w:color w:val="FF0000"/>
-        </w:rPr>
-        <w:t xml:space="preserve">try to </w:t>
-      </w:r>
-      <w:r>
-        <w:t>find if the pictures of the violations ha</w:t>
-      </w:r>
-      <w:r>
-        <w:t>ve</w:t>
-      </w:r>
-      <w:r>
-        <w:t xml:space="preserve"> been modified </w:t>
-      </w:r>
-    </w:p>
-    <w:p>
-      <w:pPr>
-        <w:pStyle w:val="Paragrafoelenco"/>
-        <w:numPr>
-          <w:ilvl w:val="1"/>
-          <w:numId w:val="5"/>
-        </w:numPr>
-        <w:ind w:left="2496"/>
-      </w:pPr>
-      <w:r>
-        <w:t>The system must</w:t>
-      </w:r>
-      <w:r>
-        <w:t xml:space="preserve"> </w:t>
-      </w:r>
-      <w:r>
-        <w:rPr>
-          <w:color w:val="FF0000"/>
-        </w:rPr>
-        <w:t>try to</w:t>
-      </w:r>
-      <w:r>
-        <w:t xml:space="preserve"> find, according to the GPS position of the user and the pictures sent, if the position is fake or not</w:t>
-      </w:r>
-    </w:p>
-    <w:p>
-      <w:pPr>
-        <w:pStyle w:val="Paragrafoelenco"/>
-        <w:numPr>
-          <w:ilvl w:val="1"/>
-          <w:numId w:val="5"/>
-        </w:numPr>
-        <w:ind w:left="2496"/>
-      </w:pPr>
-      <w:r>
-        <w:rPr>
-          <w:color w:val="FF0000"/>
-        </w:rPr>
-        <w:t>The system must try to automatically recognize the license plate in the photo, possibly with the help of the value inserted by the user</w:t>
-      </w:r>
-    </w:p>
-    <w:p>
-      <w:pPr>
-        <w:pStyle w:val="Paragrafoelenco"/>
-        <w:numPr>
-          <w:ilvl w:val="1"/>
-          <w:numId w:val="5"/>
-        </w:numPr>
-        <w:ind w:left="2496"/>
-      </w:pPr>
-      <w:r>
-        <w:t xml:space="preserve">The system must discard the report if </w:t>
-      </w:r>
-      <w:r>
-        <w:rPr>
-          <w:color w:val="FF0000"/>
-        </w:rPr>
-        <w:t xml:space="preserve">it has been recognized as </w:t>
-      </w:r>
-      <w:r>
-        <w:t>fake</w:t>
-      </w:r>
-      <w:r>
-        <w:t xml:space="preserve"> </w:t>
-      </w:r>
-      <w:r>
-        <w:rPr>
-          <w:color w:val="FF0000"/>
-        </w:rPr>
-        <w:t>according to the previous requirements (R1-R3)</w:t>
-      </w:r>
-    </w:p>
-    <w:p>
-      <w:pPr>
-        <w:pStyle w:val="Paragrafoelenco"/>
-        <w:numPr>
-          <w:ilvl w:val="1"/>
-          <w:numId w:val="5"/>
-        </w:numPr>
-        <w:ind w:left="2496"/>
-      </w:pPr>
-      <w:r>
-        <w:t xml:space="preserve">The system must store </w:t>
-      </w:r>
-      <w:r>
-        <w:t xml:space="preserve">into stable memory </w:t>
-      </w:r>
-      <w:r>
-        <w:t>the reported violation if correct</w:t>
-      </w:r>
-      <w:r>
-        <w:t xml:space="preserve"> (</w:t>
-      </w:r>
-      <w:r>
-        <w:rPr>
-          <w:color w:val="FF0000"/>
-        </w:rPr>
-        <w:t>i.e. not recognized as fake)</w:t>
-      </w:r>
-    </w:p>
-    <w:p>
-      <w:pPr>
-        <w:pStyle w:val="Paragrafoelenco"/>
-        <w:numPr>
-          <w:ilvl w:val="1"/>
-          <w:numId w:val="5"/>
-        </w:numPr>
-        <w:ind w:left="2496"/>
-      </w:pPr>
-      <w:r>
-        <w:t>The involved municipality must be calculated considering in which city the reported violation has been found, based on the GPS of the client that has sent the report</w:t>
-      </w:r>
-    </w:p>
-    <w:p>
-      <w:pPr>
-        <w:pStyle w:val="Paragrafoelenco"/>
-        <w:numPr>
-          <w:ilvl w:val="1"/>
-          <w:numId w:val="5"/>
-        </w:numPr>
-        <w:ind w:left="2496"/>
-      </w:pPr>
-      <w:r>
-        <w:t xml:space="preserve">The system must send the reported violation to the involved municipality </w:t>
-      </w:r>
-    </w:p>
-    <w:p>
-      <w:pPr>
-        <w:pStyle w:val="Paragrafoelenco"/>
-        <w:numPr>
-          <w:ilvl w:val="1"/>
-          <w:numId w:val="5"/>
-        </w:numPr>
-        <w:ind w:left="2496"/>
-      </w:pPr>
-      <w:r>
-        <w:rPr>
-          <w:color w:val="FF0000"/>
-        </w:rPr>
-        <w:t xml:space="preserve">The system must allow an agent to issue a traffic ticket to a certain person (i.e. license plate) through the </w:t>
-      </w:r>
-      <w:r>
-        <w:rPr>
-          <w:color w:val="FF0000"/>
-        </w:rPr>
-        <w:t xml:space="preserve">correspondent </w:t>
-      </w:r>
-      <w:r>
-        <w:rPr>
-          <w:color w:val="FF0000"/>
-        </w:rPr>
-        <w:t xml:space="preserve">municipality </w:t>
-      </w:r>
-      <w:r>
-        <w:rPr>
-          <w:color w:val="FF0000"/>
-        </w:rPr>
-        <w:t>service</w:t>
-      </w:r>
-    </w:p>
-    <w:p>
-      <w:pPr>
-        <w:pStyle w:val="Paragrafoelenco"/>
-        <w:numPr>
-          <w:ilvl w:val="1"/>
-          <w:numId w:val="5"/>
-        </w:numPr>
-        <w:ind w:left="2496"/>
-      </w:pPr>
-      <w:r>
-        <w:rPr>
-          <w:color w:val="FF0000"/>
-        </w:rPr>
-        <w:t>The system must allow an agent to put on hold a violation report if it needs to be checked in person</w:t>
-      </w:r>
-    </w:p>
-    <w:p>
-      <w:pPr>
-        <w:pStyle w:val="Paragrafoelenco"/>
-        <w:numPr>
-          <w:ilvl w:val="1"/>
-          <w:numId w:val="5"/>
-        </w:numPr>
-        <w:ind w:left="2496"/>
-      </w:pPr>
-      <w:r>
-        <w:rPr>
-          <w:color w:val="FF0000"/>
-        </w:rPr>
-        <w:t>The system must allow an agent to discard a violation if it has been verified as fake or it cannot be verified (the vehicle is not there anymore)</w:t>
-      </w:r>
-    </w:p>
-    <w:p>
-      <w:pPr>
-        <w:pStyle w:val="Paragrafoelenco"/>
-        <w:numPr>
-          <w:ilvl w:val="1"/>
-          <w:numId w:val="5"/>
-        </w:numPr>
-        <w:ind w:left="2496"/>
-      </w:pPr>
-      <w:r>
-        <w:rPr>
-          <w:color w:val="FF0000"/>
-        </w:rPr>
-        <w:t>The system must allow an agent to retrieve the data of the author of a violation report</w:t>
-      </w:r>
-    </w:p>
-    <w:p>
-      <w:pPr>
-        <w:pStyle w:val="Paragrafoelenco"/>
-        <w:numPr>
-          <w:ilvl w:val="1"/>
-          <w:numId w:val="5"/>
-        </w:numPr>
-        <w:ind w:left="2496"/>
-        <w:rPr>
-          <w:color w:val="5B9BD5" w:themeColor="accent1"/>
-        </w:rPr>
-      </w:pPr>
-      <w:r>
-        <w:rPr>
-          <w:color w:val="5B9BD5" w:themeColor="accent1"/>
-        </w:rPr>
-        <w:t xml:space="preserve">The system </w:t>
-      </w:r>
-      <w:r>
-        <w:rPr>
-          <w:color w:val="5B9BD5" w:themeColor="accent1"/>
-        </w:rPr>
-        <w:t xml:space="preserve">must </w:t>
-      </w:r>
-      <w:r>
-        <w:rPr>
-          <w:color w:val="5B9BD5" w:themeColor="accent1"/>
-        </w:rPr>
-        <w:t>allow an agent to create an account, asking the municipality services to verify its identity</w:t>
-      </w:r>
-    </w:p>
-    <w:p>
-      <w:pPr>
-        <w:pStyle w:val="Paragrafoelenco"/>
-        <w:numPr>
-          <w:ilvl w:val="1"/>
-          <w:numId w:val="5"/>
-        </w:numPr>
-        <w:ind w:left="2496"/>
-      </w:pPr>
-      <w:r>
-        <w:rPr>
-          <w:color w:val="5B9BD5" w:themeColor="accent1"/>
-        </w:rPr>
-        <w:t xml:space="preserve">The system </w:t>
-      </w:r>
-      <w:r>
-        <w:rPr>
-          <w:color w:val="5B9BD5" w:themeColor="accent1"/>
-        </w:rPr>
-        <w:t xml:space="preserve">must </w:t>
-      </w:r>
-      <w:r>
-        <w:rPr>
-          <w:color w:val="5B9BD5" w:themeColor="accent1"/>
-        </w:rPr>
-        <w:t>allow an agent to login, inserting its username and password</w:t>
-      </w:r>
-    </w:p>
-    <w:p>
-      <w:pPr>
-        <w:pStyle w:val="Paragrafoelenco"/>
-        <w:numPr>
-          <w:ilvl w:val="0"/>
-          <w:numId w:val="2"/>
-        </w:numPr>
-        <w:ind w:left="2484"/>
-        <w:rPr>
-          <w:strike/>
-          <w:color w:val="FF0000"/>
-        </w:rPr>
-      </w:pPr>
-      <w:r>
-        <w:rPr>
-          <w:strike/>
-          <w:color w:val="FF0000"/>
-        </w:rPr>
-        <w:t>The system allows municipality employees to login into the application.</w:t>
-      </w:r>
-    </w:p>
-    <w:p>
-      <w:pPr>
-        <w:pStyle w:val="Paragrafoelenco"/>
-        <w:numPr>
-          <w:ilvl w:val="1"/>
-          <w:numId w:val="5"/>
-        </w:numPr>
-        <w:ind w:left="2496"/>
-        <w:rPr>
-          <w:strike/>
-          <w:color w:val="FF0000"/>
-        </w:rPr>
-      </w:pPr>
-      <w:r>
-        <w:rPr>
-          <w:strike/>
-          <w:color w:val="FF0000"/>
-        </w:rPr>
-        <w:t>The application must ask for credentials (Username and Password) when logging in.</w:t>
-      </w:r>
-    </w:p>
-    <w:p>
-      <w:pPr>
-        <w:pStyle w:val="Paragrafoelenco"/>
-        <w:numPr>
-          <w:ilvl w:val="1"/>
-          <w:numId w:val="5"/>
-        </w:numPr>
-        <w:ind w:left="2496"/>
-        <w:rPr>
-          <w:strike/>
-          <w:color w:val="FF0000"/>
-        </w:rPr>
-      </w:pPr>
-      <w:r>
-        <w:rPr>
-          <w:strike/>
-          <w:color w:val="FF0000"/>
-        </w:rPr>
-        <w:t>The application accepts and completes the login only if the credentials are correct.</w:t>
-      </w:r>
-    </w:p>
-    <w:p>
-      <w:pPr>
-        <w:ind w:left="708"/>
-        <w:rPr>
-          <w:strike/>
-          <w:color w:val="FF0000"/>
-        </w:rPr>
-      </w:pPr>
-    </w:p>
-    <w:p>
-      <w:pPr>
-        <w:rPr>
-          <w:b/>
-          <w:bCs/>
-        </w:rPr>
-      </w:pPr>
-      <w:r>
-        <w:rPr>
-          <w:b/>
-          <w:bCs/>
-        </w:rPr>
-        <w:t>2) Statistic functions:</w:t>
-      </w:r>
-    </w:p>
-    <w:p>
-      <w:pPr>
-        <w:ind w:left="708"/>
-        <w:rPr>
-          <w:b/>
-          <w:bCs/>
-          <w:i/>
-          <w:iCs/>
-          <w:u w:val="single"/>
-        </w:rPr>
-      </w:pPr>
-      <w:r>
-        <w:rPr>
-          <w:b/>
-          <w:bCs/>
-          <w:i/>
-          <w:iCs/>
-          <w:u w:val="single"/>
-        </w:rPr>
-        <w:t>Everybody</w:t>
-      </w:r>
-    </w:p>
-    <w:p>
-      <w:pPr>
-        <w:pStyle w:val="Paragrafoelenco"/>
-        <w:numPr>
-          <w:ilvl w:val="0"/>
-          <w:numId w:val="2"/>
-        </w:numPr>
-      </w:pPr>
-      <w:r>
-        <w:rPr>
-          <w:strike/>
-          <w:color w:val="FF0000"/>
-        </w:rPr>
-        <w:t>The system allows users</w:t>
-      </w:r>
-      <w:r>
-        <w:t xml:space="preserve"> </w:t>
-      </w:r>
-      <w:r>
-        <w:rPr>
-          <w:color w:val="FF0000"/>
-        </w:rPr>
-        <w:t xml:space="preserve">People must be allowed </w:t>
-      </w:r>
-      <w:r>
-        <w:t>to retrieve information about streets or areas with the highest frequency of violations</w:t>
-      </w:r>
-      <w:r>
-        <w:t xml:space="preserve"> </w:t>
-      </w:r>
-    </w:p>
-    <w:p>
-      <w:pPr>
-        <w:pStyle w:val="Paragrafoelenco"/>
-        <w:numPr>
-          <w:ilvl w:val="1"/>
-          <w:numId w:val="2"/>
-        </w:numPr>
-      </w:pPr>
-      <w:r>
-        <w:t xml:space="preserve">The system must mine </w:t>
-      </w:r>
-      <w:r>
-        <w:rPr>
-          <w:color w:val="FF0000"/>
-        </w:rPr>
-        <w:t xml:space="preserve">this </w:t>
-      </w:r>
-      <w:r>
-        <w:t>information from the reported violations</w:t>
-      </w:r>
-      <w:r>
-        <w:t>.</w:t>
-      </w:r>
-    </w:p>
-    <w:p>
-      <w:pPr>
-        <w:pStyle w:val="Paragrafoelenco"/>
-        <w:numPr>
-          <w:ilvl w:val="1"/>
-          <w:numId w:val="2"/>
-        </w:numPr>
-      </w:pPr>
-      <w:r>
-        <w:lastRenderedPageBreak/>
-        <w:t>The system must allow the user</w:t>
-      </w:r>
-      <w:r>
-        <w:t>s</w:t>
-      </w:r>
-      <w:r>
-        <w:t xml:space="preserve"> </w:t>
-      </w:r>
-      <w:r>
-        <w:rPr>
-          <w:color w:val="FF0000"/>
-        </w:rPr>
-        <w:t>(</w:t>
-      </w:r>
-      <w:r>
-        <w:rPr>
-          <w:color w:val="FF0000"/>
-        </w:rPr>
-        <w:t xml:space="preserve">even </w:t>
-      </w:r>
-      <w:r>
-        <w:rPr>
-          <w:color w:val="FF0000"/>
-        </w:rPr>
-        <w:t xml:space="preserve">if </w:t>
-      </w:r>
-      <w:r>
-        <w:rPr>
-          <w:color w:val="FF0000"/>
-        </w:rPr>
-        <w:t>not authenticated)</w:t>
-      </w:r>
-      <w:r>
-        <w:t xml:space="preserve"> to select </w:t>
-      </w:r>
-      <w:r>
-        <w:rPr>
-          <w:color w:val="FF0000"/>
-        </w:rPr>
-        <w:t xml:space="preserve">the see information for </w:t>
-      </w:r>
-      <w:r>
-        <w:t>a city. The user can choose either the city where he is, using the GPS position, or an arbitrary selected location</w:t>
-      </w:r>
-    </w:p>
-    <w:p>
-      <w:pPr>
-        <w:pStyle w:val="Paragrafoelenco"/>
-        <w:numPr>
-          <w:ilvl w:val="1"/>
-          <w:numId w:val="2"/>
-        </w:numPr>
-      </w:pPr>
-      <w:r>
-        <w:t xml:space="preserve">The system must allow the user to select information about streets or areas in the city selected </w:t>
-      </w:r>
-    </w:p>
-    <w:p>
-      <w:pPr>
-        <w:pStyle w:val="Paragrafoelenco"/>
-        <w:numPr>
-          <w:ilvl w:val="1"/>
-          <w:numId w:val="2"/>
-        </w:numPr>
-      </w:pPr>
-      <w:r>
-        <w:t xml:space="preserve">The system must show </w:t>
-      </w:r>
-      <w:r>
-        <w:rPr>
-          <w:color w:val="FF0000"/>
-        </w:rPr>
-        <w:t>the areas or the streets, according to the selection, with the highest frequency of violations, in the selected city.</w:t>
-      </w:r>
-    </w:p>
-    <w:p>
-      <w:pPr>
-        <w:pStyle w:val="Paragrafoelenco"/>
-        <w:numPr>
-          <w:ilvl w:val="0"/>
-          <w:numId w:val="2"/>
-        </w:numPr>
-      </w:pPr>
-      <w:r>
-        <w:rPr>
-          <w:strike/>
-          <w:color w:val="FF0000"/>
-        </w:rPr>
-        <w:t>The system allows users</w:t>
-      </w:r>
-      <w:r>
-        <w:rPr>
-          <w:color w:val="FF0000"/>
-        </w:rPr>
-        <w:t xml:space="preserve"> </w:t>
-      </w:r>
-      <w:r>
-        <w:rPr>
-          <w:color w:val="FF0000"/>
-        </w:rPr>
-        <w:t xml:space="preserve">People must be able </w:t>
-      </w:r>
-      <w:r>
-        <w:t xml:space="preserve">to retrieve statistics and trends about </w:t>
-      </w:r>
-      <w:r>
-        <w:rPr>
-          <w:strike/>
-          <w:color w:val="FF0000"/>
-        </w:rPr>
-        <w:t>violations: information concern</w:t>
-      </w:r>
-      <w:r>
-        <w:rPr>
-          <w:color w:val="FF0000"/>
-        </w:rPr>
-        <w:t xml:space="preserve"> </w:t>
-      </w:r>
-      <w:r>
-        <w:rPr>
-          <w:color w:val="FF0000"/>
-        </w:rPr>
-        <w:t xml:space="preserve">the accidents correlated to the parking violations, </w:t>
-      </w:r>
-      <w:r>
-        <w:t>the effectiveness of SafeStreet initiative</w:t>
-      </w:r>
-      <w:r>
-        <w:t xml:space="preserve">s and the </w:t>
-      </w:r>
-      <w:r>
-        <w:t>issuing of traffic tickets</w:t>
-      </w:r>
-    </w:p>
-    <w:p>
-      <w:pPr>
-        <w:pStyle w:val="Paragrafoelenco"/>
-        <w:numPr>
-          <w:ilvl w:val="1"/>
-          <w:numId w:val="2"/>
-        </w:numPr>
-        <w:rPr>
-          <w:color w:val="FF0000"/>
-        </w:rPr>
-      </w:pPr>
-      <w:r>
-        <w:t>The system must take information</w:t>
-      </w:r>
-      <w:r>
-        <w:t xml:space="preserve"> </w:t>
-      </w:r>
-      <w:r>
-        <w:rPr>
-          <w:color w:val="FF0000"/>
-        </w:rPr>
-        <w:t>about accidents</w:t>
-      </w:r>
-      <w:r>
-        <w:t xml:space="preserve"> from the municipality </w:t>
-      </w:r>
-      <w:r>
-        <w:rPr>
-          <w:strike/>
-          <w:color w:val="FF0000"/>
-        </w:rPr>
-        <w:t>exploiting the municipality service</w:t>
-      </w:r>
-    </w:p>
-    <w:p>
-      <w:pPr>
-        <w:pStyle w:val="Paragrafoelenco"/>
-        <w:numPr>
-          <w:ilvl w:val="1"/>
-          <w:numId w:val="2"/>
-        </w:numPr>
-      </w:pPr>
-      <w:r>
-        <w:t>The system must use th</w:t>
-      </w:r>
-      <w:r>
-        <w:t>is</w:t>
-      </w:r>
-      <w:r>
-        <w:t xml:space="preserve"> information to build statistics</w:t>
-      </w:r>
-      <w:r>
-        <w:t xml:space="preserve">, </w:t>
-      </w:r>
-      <w:r>
-        <w:rPr>
-          <w:color w:val="FF0000"/>
-        </w:rPr>
-        <w:t xml:space="preserve">crossing </w:t>
-      </w:r>
-      <w:r>
-        <w:rPr>
-          <w:color w:val="FF0000"/>
-        </w:rPr>
-        <w:t>them</w:t>
-      </w:r>
-      <w:r>
-        <w:rPr>
-          <w:color w:val="FF0000"/>
-        </w:rPr>
-        <w:t xml:space="preserve"> with reported violations</w:t>
-      </w:r>
-    </w:p>
-    <w:p>
-      <w:pPr>
-        <w:pStyle w:val="Paragrafoelenco"/>
-        <w:numPr>
-          <w:ilvl w:val="1"/>
-          <w:numId w:val="2"/>
-        </w:numPr>
-      </w:pPr>
-      <w:r>
-        <w:t>The system must not allow user to see confidential data about other people</w:t>
-      </w:r>
-      <w:r>
-        <w:t xml:space="preserve"> </w:t>
-      </w:r>
-    </w:p>
-    <w:p>
-      <w:pPr>
-        <w:pStyle w:val="Paragrafoelenco"/>
-        <w:numPr>
-          <w:ilvl w:val="1"/>
-          <w:numId w:val="2"/>
-        </w:numPr>
-      </w:pPr>
-      <w:r>
-        <w:t xml:space="preserve">The system must allow the </w:t>
-      </w:r>
-      <w:r>
-        <w:rPr>
-          <w:color w:val="FF0000"/>
-        </w:rPr>
-        <w:t>user to choose a topic: areas with most accidents, areas with the highest number of traffic tickets issued, areas where there have been the best improvements</w:t>
-      </w:r>
-    </w:p>
-    <w:p>
-      <w:pPr>
-        <w:pStyle w:val="Paragrafoelenco"/>
-        <w:numPr>
-          <w:ilvl w:val="1"/>
-          <w:numId w:val="2"/>
-        </w:numPr>
-      </w:pPr>
-      <w:r>
-        <w:t>The system must show to the user the</w:t>
-      </w:r>
-      <w:r>
-        <w:t xml:space="preserve"> </w:t>
-      </w:r>
-      <w:r>
-        <w:rPr>
-          <w:color w:val="FF0000"/>
-        </w:rPr>
-        <w:t>information about the</w:t>
-      </w:r>
-      <w:r>
-        <w:t xml:space="preserve"> topic selected</w:t>
-      </w:r>
-    </w:p>
-    <w:p>
-      <w:pPr>
-        <w:ind w:left="708"/>
-        <w:rPr>
-          <w:b/>
-          <w:bCs/>
-        </w:rPr>
-      </w:pPr>
-    </w:p>
-    <w:p>
-      <w:pPr>
-        <w:rPr>
-          <w:b/>
-          <w:bCs/>
-        </w:rPr>
-      </w:pPr>
-    </w:p>
-    <w:p>
-      <w:pPr>
-        <w:ind w:firstLine="708"/>
-        <w:rPr>
-          <w:b/>
-          <w:bCs/>
-        </w:rPr>
-      </w:pPr>
-      <w:r>
-        <w:rPr>
-          <w:b/>
-          <w:bCs/>
-        </w:rPr>
-        <w:t>Municipality</w:t>
-      </w:r>
-      <w:r>
-        <w:rPr>
-          <w:b/>
-          <w:bCs/>
-        </w:rPr>
-        <w:t xml:space="preserve"> supervisors</w:t>
-      </w:r>
-      <w:r>
-        <w:rPr>
-          <w:b/>
-          <w:bCs/>
-        </w:rPr>
-        <w:t>:</w:t>
-      </w:r>
-    </w:p>
-    <w:p>
-      <w:pPr>
-        <w:pStyle w:val="Paragrafoelenco"/>
-        <w:ind w:left="1068"/>
-      </w:pPr>
-    </w:p>
-    <w:p>
-      <w:pPr>
-        <w:pStyle w:val="Paragrafoelenco"/>
-        <w:numPr>
-          <w:ilvl w:val="0"/>
-          <w:numId w:val="2"/>
-        </w:numPr>
-        <w:rPr>
-          <w:strike/>
-          <w:color w:val="FF0000"/>
-        </w:rPr>
-      </w:pPr>
-      <w:r>
-        <w:rPr>
-          <w:strike/>
-          <w:color w:val="FF0000"/>
-        </w:rPr>
-        <w:t>The system allows supervisors to log in in the application t</w:t>
-      </w:r>
-      <w:r>
-        <w:rPr>
-          <w:strike/>
-          <w:color w:val="FF0000"/>
-        </w:rPr>
-        <w:t>h</w:t>
-      </w:r>
-      <w:r>
-        <w:rPr>
-          <w:strike/>
-          <w:color w:val="FF0000"/>
-        </w:rPr>
-        <w:t>rough previously communicated credentials (Username and Password).</w:t>
-      </w:r>
-    </w:p>
-    <w:p>
-      <w:pPr>
-        <w:pStyle w:val="Paragrafoelenco"/>
-        <w:numPr>
-          <w:ilvl w:val="1"/>
-          <w:numId w:val="2"/>
-        </w:numPr>
-        <w:rPr>
-          <w:strike/>
-          <w:color w:val="FF0000"/>
-        </w:rPr>
-      </w:pPr>
-      <w:r>
-        <w:rPr>
-          <w:strike/>
-          <w:color w:val="FF0000"/>
-        </w:rPr>
-        <w:t>Credentials are already manually inserted in the access database and are distributed to supervisors through a different channel (not through a digital way).</w:t>
-      </w:r>
-      <w:r>
-        <w:rPr>
-          <w:strike/>
-          <w:color w:val="FF0000"/>
-        </w:rPr>
-        <w:t xml:space="preserve"> </w:t>
-      </w:r>
-    </w:p>
-    <w:p>
-      <w:pPr>
-        <w:pStyle w:val="Paragrafoelenco"/>
-        <w:numPr>
-          <w:ilvl w:val="1"/>
-          <w:numId w:val="2"/>
-        </w:numPr>
-        <w:rPr>
-          <w:strike/>
-          <w:color w:val="FF0000"/>
-        </w:rPr>
-      </w:pPr>
-      <w:r>
-        <w:rPr>
-          <w:strike/>
-          <w:color w:val="FF0000"/>
-        </w:rPr>
-        <w:t>Login is completed only if credentials are correct.</w:t>
-      </w:r>
-    </w:p>
-    <w:p>
-      <w:pPr>
-        <w:pStyle w:val="Paragrafoelenco"/>
-        <w:numPr>
-          <w:ilvl w:val="0"/>
-          <w:numId w:val="2"/>
-        </w:numPr>
-        <w:rPr>
-          <w:strike/>
-        </w:rPr>
-      </w:pPr>
-      <w:r>
-        <w:rPr>
-          <w:strike/>
-        </w:rPr>
-        <w:t xml:space="preserve">The system allows authenticated supervisors to </w:t>
-      </w:r>
-      <w:r>
-        <w:rPr>
-          <w:strike/>
-        </w:rPr>
-        <w:t>request</w:t>
-      </w:r>
-      <w:r>
-        <w:rPr>
-          <w:strike/>
-        </w:rPr>
-        <w:t xml:space="preserve"> new account </w:t>
-      </w:r>
-      <w:r>
-        <w:rPr>
-          <w:strike/>
-        </w:rPr>
-        <w:t xml:space="preserve">credentials </w:t>
-      </w:r>
-      <w:r>
-        <w:rPr>
-          <w:strike/>
-        </w:rPr>
-        <w:t>for one of his employees.</w:t>
-      </w:r>
-    </w:p>
-    <w:p>
-      <w:pPr>
-        <w:pStyle w:val="Paragrafoelenco"/>
-        <w:numPr>
-          <w:ilvl w:val="1"/>
-          <w:numId w:val="2"/>
-        </w:numPr>
-        <w:rPr>
-          <w:strike/>
-        </w:rPr>
-      </w:pPr>
-      <w:r>
-        <w:rPr>
-          <w:strike/>
-        </w:rPr>
-        <w:t>The system must provide supervisors a new account, communicating them a unique Username and a Password.</w:t>
-      </w:r>
-    </w:p>
-    <w:p>
-      <w:pPr>
-        <w:pStyle w:val="Paragrafoelenco"/>
-        <w:numPr>
-          <w:ilvl w:val="1"/>
-          <w:numId w:val="2"/>
-        </w:numPr>
-        <w:rPr>
-          <w:strike/>
-          <w:highlight w:val="yellow"/>
-        </w:rPr>
-      </w:pPr>
-      <w:r>
-        <w:rPr>
-          <w:strike/>
-          <w:highlight w:val="yellow"/>
-        </w:rPr>
-        <w:t>The distribution of credentials to the employee is delegated to the supervisor.</w:t>
-      </w:r>
-      <w:r>
-        <w:rPr>
-          <w:strike/>
-          <w:highlight w:val="yellow"/>
-        </w:rPr>
-        <w:t xml:space="preserve"> </w:t>
-      </w:r>
-    </w:p>
-    <w:p>
-      <w:pPr>
-        <w:pStyle w:val="Paragrafoelenco"/>
-        <w:numPr>
-          <w:ilvl w:val="0"/>
-          <w:numId w:val="2"/>
-        </w:numPr>
-      </w:pPr>
-      <w:r>
-        <w:rPr>
-          <w:strike/>
-          <w:color w:val="FF0000"/>
-        </w:rPr>
-        <w:t>The system allows authenticated</w:t>
-      </w:r>
-      <w:r>
-        <w:rPr>
-          <w:color w:val="FF0000"/>
-        </w:rPr>
-        <w:t xml:space="preserve"> </w:t>
-      </w:r>
-      <w:r>
-        <w:rPr>
-          <w:color w:val="FF0000"/>
-        </w:rPr>
-        <w:t xml:space="preserve">Municipality </w:t>
-      </w:r>
-      <w:r>
-        <w:t>supervisors</w:t>
-      </w:r>
-      <w:r>
-        <w:rPr>
-          <w:color w:val="FF0000"/>
-        </w:rPr>
-        <w:t xml:space="preserve"> must be able </w:t>
-      </w:r>
-      <w:r>
-        <w:t xml:space="preserve">to retrieve </w:t>
-      </w:r>
-      <w:r>
-        <w:rPr>
-          <w:strike/>
-          <w:color w:val="FF0000"/>
-        </w:rPr>
-        <w:t>information</w:t>
-      </w:r>
-      <w:r>
-        <w:rPr>
-          <w:strike/>
-          <w:color w:val="FF0000"/>
-        </w:rPr>
-        <w:t xml:space="preserve">, trends and statistics </w:t>
-      </w:r>
-      <w:r>
-        <w:rPr>
-          <w:strike/>
-          <w:color w:val="FF0000"/>
-        </w:rPr>
-        <w:t>from Safe Streets.</w:t>
-      </w:r>
-      <w:r>
-        <w:rPr>
-          <w:strike/>
-          <w:color w:val="FF0000"/>
-        </w:rPr>
-        <w:t xml:space="preserve"> </w:t>
-      </w:r>
-      <w:r>
-        <w:rPr>
-          <w:color w:val="FF0000"/>
-        </w:rPr>
-        <w:t>data about the vehicles with the highest number of violations</w:t>
-      </w:r>
-    </w:p>
-    <w:p>
-      <w:pPr>
-        <w:pStyle w:val="Paragrafoelenco"/>
-        <w:numPr>
-          <w:ilvl w:val="1"/>
-          <w:numId w:val="2"/>
-        </w:numPr>
-        <w:rPr>
-          <w:strike/>
-          <w:color w:val="FF0000"/>
-        </w:rPr>
-      </w:pPr>
-      <w:r>
-        <w:rPr>
-          <w:strike/>
-          <w:color w:val="FF0000"/>
-        </w:rPr>
-        <w:t>The system must mine information from the reported violations.</w:t>
-      </w:r>
-    </w:p>
-    <w:p>
-      <w:pPr>
-        <w:pStyle w:val="Paragrafoelenco"/>
-        <w:numPr>
-          <w:ilvl w:val="1"/>
-          <w:numId w:val="2"/>
-        </w:numPr>
-      </w:pPr>
-      <w:r>
-        <w:t xml:space="preserve">The system </w:t>
-      </w:r>
-      <w:r>
-        <w:t>must allow</w:t>
-      </w:r>
-      <w:r>
-        <w:t xml:space="preserve"> </w:t>
-      </w:r>
-      <w:r>
-        <w:rPr>
-          <w:color w:val="FF0000"/>
-        </w:rPr>
-        <w:t xml:space="preserve">authenticated </w:t>
-      </w:r>
-      <w:r>
-        <w:t>supervisors</w:t>
-      </w:r>
-      <w:r>
-        <w:t xml:space="preserve"> to retrieve information about the vehicles with the </w:t>
-      </w:r>
-      <w:r>
-        <w:rPr>
-          <w:color w:val="FF0000"/>
-        </w:rPr>
-        <w:t>highest number of</w:t>
-      </w:r>
-      <w:r>
-        <w:rPr>
-          <w:color w:val="FF0000"/>
-        </w:rPr>
-        <w:t xml:space="preserve"> </w:t>
-      </w:r>
-      <w:r>
-        <w:t>violations</w:t>
-      </w:r>
-      <w:r>
-        <w:t xml:space="preserve"> in a selected area.</w:t>
-      </w:r>
-    </w:p>
-    <w:p>
-      <w:pPr>
-        <w:pStyle w:val="Paragrafoelenco"/>
-        <w:numPr>
-          <w:ilvl w:val="1"/>
-          <w:numId w:val="2"/>
-        </w:numPr>
-      </w:pPr>
-      <w:r>
-        <w:rPr>
-          <w:color w:val="5B9BD5" w:themeColor="accent1"/>
-        </w:rPr>
-        <w:t>The system must allow supervisors to see what areas or streets has seen the best improvements in the ticket emissions.</w:t>
-      </w:r>
-    </w:p>
-    <w:p>
-      <w:pPr>
-        <w:pStyle w:val="Paragrafoelenco"/>
-        <w:numPr>
-          <w:ilvl w:val="1"/>
-          <w:numId w:val="2"/>
-        </w:numPr>
-        <w:jc w:val="both"/>
-      </w:pPr>
-      <w:r>
-        <w:lastRenderedPageBreak/>
-        <w:t xml:space="preserve">The system must allow </w:t>
-      </w:r>
-      <w:r>
-        <w:t xml:space="preserve">supervisors </w:t>
-      </w:r>
-      <w:r>
-        <w:t xml:space="preserve">to access only to information </w:t>
-      </w:r>
-      <w:r>
-        <w:t>ab</w:t>
-      </w:r>
-      <w:r>
-        <w:t xml:space="preserve">out their own area of </w:t>
-      </w:r>
-      <w:r>
-        <w:rPr>
-          <w:strike/>
-          <w:color w:val="FF0000"/>
-        </w:rPr>
-        <w:t>interest</w:t>
-      </w:r>
-      <w:r>
-        <w:rPr>
-          <w:strike/>
-          <w:color w:val="FF0000"/>
-        </w:rPr>
-        <w:t xml:space="preserve"> </w:t>
-      </w:r>
-      <w:r>
-        <w:rPr>
-          <w:color w:val="FF0000"/>
-        </w:rPr>
-        <w:t>competence</w:t>
-      </w:r>
-      <w:r>
-        <w:t>.</w:t>
-      </w:r>
-    </w:p>
-    <w:p>
-      <w:pPr>
-        <w:pStyle w:val="Paragrafoelenco"/>
-        <w:numPr>
-          <w:ilvl w:val="1"/>
-          <w:numId w:val="2"/>
-        </w:numPr>
-        <w:rPr>
-          <w:color w:val="5B9BD5" w:themeColor="accent1"/>
-        </w:rPr>
-      </w:pPr>
-      <w:r>
-        <w:rPr>
-          <w:color w:val="5B9BD5" w:themeColor="accent1"/>
-        </w:rPr>
-        <w:t xml:space="preserve">The system </w:t>
-      </w:r>
-      <w:r>
-        <w:rPr>
-          <w:color w:val="5B9BD5" w:themeColor="accent1"/>
-        </w:rPr>
-        <w:t xml:space="preserve">must </w:t>
-      </w:r>
-      <w:r>
-        <w:rPr>
-          <w:color w:val="5B9BD5" w:themeColor="accent1"/>
-        </w:rPr>
-        <w:t xml:space="preserve">allow </w:t>
-      </w:r>
-      <w:r>
-        <w:rPr>
-          <w:color w:val="5B9BD5" w:themeColor="accent1"/>
-        </w:rPr>
-        <w:t>a supervisor</w:t>
-      </w:r>
-      <w:r>
-        <w:rPr>
-          <w:color w:val="5B9BD5" w:themeColor="accent1"/>
-        </w:rPr>
-        <w:t xml:space="preserve"> to create an account, asking the municipality services to verify its identity</w:t>
-      </w:r>
-    </w:p>
-    <w:p>
-      <w:pPr>
-        <w:pStyle w:val="Paragrafoelenco"/>
-        <w:numPr>
-          <w:ilvl w:val="1"/>
-          <w:numId w:val="2"/>
-        </w:numPr>
-      </w:pPr>
-      <w:r>
-        <w:rPr>
-          <w:color w:val="5B9BD5" w:themeColor="accent1"/>
-        </w:rPr>
-        <w:t>The system must allow a supervisor to login, inserting its username and password</w:t>
-      </w:r>
-    </w:p>
-    <w:p>
-      <w:pPr>
-        <w:pStyle w:val="Paragrafoelenco"/>
-        <w:numPr>
-          <w:ilvl w:val="1"/>
-          <w:numId w:val="2"/>
-        </w:numPr>
-        <w:rPr>
-          <w:strike/>
-          <w:color w:val="FF0000"/>
-        </w:rPr>
-      </w:pPr>
-      <w:r>
-        <w:rPr>
-          <w:strike/>
-          <w:color w:val="FF0000"/>
-        </w:rPr>
-        <w:t>The system must allow supervisor</w:t>
-      </w:r>
-      <w:r>
-        <w:rPr>
-          <w:strike/>
-          <w:color w:val="FF0000"/>
-        </w:rPr>
-        <w:t>s</w:t>
-      </w:r>
-      <w:r>
-        <w:rPr>
-          <w:strike/>
-          <w:color w:val="FF0000"/>
-        </w:rPr>
-        <w:t xml:space="preserve"> to select information about streets or areas</w:t>
-      </w:r>
-      <w:r>
-        <w:rPr>
-          <w:strike/>
-          <w:color w:val="FF0000"/>
-        </w:rPr>
-        <w:t xml:space="preserve"> with the highest frequency of violations</w:t>
-      </w:r>
-      <w:r>
-        <w:rPr>
-          <w:strike/>
-          <w:color w:val="FF0000"/>
-        </w:rPr>
-        <w:t xml:space="preserve"> </w:t>
-      </w:r>
-      <w:r>
-        <w:rPr>
-          <w:strike/>
-          <w:color w:val="FF0000"/>
-        </w:rPr>
-        <w:t>within</w:t>
-      </w:r>
-      <w:r>
-        <w:rPr>
-          <w:strike/>
-          <w:color w:val="FF0000"/>
-        </w:rPr>
-        <w:t xml:space="preserve"> the </w:t>
-      </w:r>
-      <w:r>
-        <w:rPr>
-          <w:strike/>
-          <w:color w:val="FF0000"/>
-        </w:rPr>
-        <w:t>selected area.</w:t>
-      </w:r>
-    </w:p>
-    <w:p>
-      <w:pPr>
-        <w:pStyle w:val="Paragrafoelenco"/>
-        <w:numPr>
-          <w:ilvl w:val="1"/>
-          <w:numId w:val="2"/>
-        </w:numPr>
-        <w:rPr>
-          <w:strike/>
-          <w:color w:val="FF0000"/>
-        </w:rPr>
-      </w:pPr>
-      <w:r>
-        <w:rPr>
-          <w:strike/>
-          <w:color w:val="FF0000"/>
-        </w:rPr>
-        <w:t xml:space="preserve">The system </w:t>
-      </w:r>
-      <w:r>
-        <w:rPr>
-          <w:strike/>
-          <w:color w:val="FF0000"/>
-        </w:rPr>
-        <w:t>must allow supervisors</w:t>
-      </w:r>
-      <w:r>
-        <w:rPr>
-          <w:strike/>
-          <w:color w:val="FF0000"/>
-        </w:rPr>
-        <w:t xml:space="preserve"> to retrieve</w:t>
-      </w:r>
-      <w:r>
-        <w:rPr>
-          <w:strike/>
-          <w:color w:val="FF0000"/>
-        </w:rPr>
-        <w:t xml:space="preserve"> </w:t>
-      </w:r>
-      <w:r>
-        <w:rPr>
-          <w:strike/>
-          <w:color w:val="FF0000"/>
-        </w:rPr>
-        <w:t>information concern</w:t>
-      </w:r>
-      <w:r>
-        <w:rPr>
-          <w:strike/>
-          <w:color w:val="FF0000"/>
-        </w:rPr>
-        <w:t>ing</w:t>
-      </w:r>
-      <w:r>
-        <w:rPr>
-          <w:strike/>
-          <w:color w:val="FF0000"/>
-        </w:rPr>
-        <w:t xml:space="preserve"> the effectiveness of SafeStreet initiative, issues of traffic tickets and most egregious offenders</w:t>
-      </w:r>
-      <w:r>
-        <w:rPr>
-          <w:strike/>
-          <w:color w:val="FF0000"/>
-        </w:rPr>
-        <w:t xml:space="preserve"> within the selected area</w:t>
-      </w:r>
-      <w:r>
-        <w:rPr>
-          <w:strike/>
-          <w:color w:val="FF0000"/>
-        </w:rPr>
-        <w:t>.</w:t>
-      </w:r>
-    </w:p>
-    <w:p>
-      <w:pPr>
-        <w:pStyle w:val="Paragrafoelenco"/>
-        <w:numPr>
-          <w:ilvl w:val="0"/>
-          <w:numId w:val="2"/>
-        </w:numPr>
-      </w:pPr>
-      <w:r>
-        <w:rPr>
-          <w:strike/>
-          <w:color w:val="FF0000"/>
-        </w:rPr>
-        <w:t xml:space="preserve">The system allows to suggest the </w:t>
-      </w:r>
-      <w:r>
-        <w:t>municipalities</w:t>
-      </w:r>
-      <w:r>
-        <w:t xml:space="preserve"> </w:t>
-      </w:r>
-      <w:r>
-        <w:rPr>
-          <w:color w:val="FF0000"/>
-        </w:rPr>
-        <w:t>must be suggested</w:t>
-      </w:r>
-      <w:r>
-        <w:rPr>
-          <w:color w:val="FF0000"/>
-        </w:rPr>
-        <w:t xml:space="preserve"> </w:t>
-      </w:r>
-      <w:r>
-        <w:t xml:space="preserve">for possible interventions about the mostly unsafe areas </w:t>
-      </w:r>
-    </w:p>
-    <w:p>
-      <w:pPr>
-        <w:pStyle w:val="Paragrafoelenco"/>
-        <w:numPr>
-          <w:ilvl w:val="1"/>
-          <w:numId w:val="2"/>
-        </w:numPr>
-      </w:pPr>
-      <w:r>
-        <w:t xml:space="preserve">The system must take information </w:t>
-      </w:r>
-      <w:r>
-        <w:rPr>
-          <w:color w:val="5B9BD5" w:themeColor="accent1"/>
-        </w:rPr>
-        <w:t xml:space="preserve">about accidents and street networks (bike lanes, sidewalks, parking areas…) </w:t>
-      </w:r>
-      <w:r>
-        <w:t>from the municipality</w:t>
-      </w:r>
-      <w:r>
-        <w:t>,</w:t>
-      </w:r>
-      <w:r>
-        <w:t xml:space="preserve"> exploiting the municipality services</w:t>
-      </w:r>
-      <w:r>
-        <w:t xml:space="preserve"> </w:t>
-      </w:r>
-    </w:p>
-    <w:p>
-      <w:pPr>
-        <w:pStyle w:val="Paragrafoelenco"/>
-        <w:numPr>
-          <w:ilvl w:val="1"/>
-          <w:numId w:val="2"/>
-        </w:numPr>
-      </w:pPr>
-      <w:r>
-        <w:t xml:space="preserve">The system must elaborate </w:t>
-      </w:r>
-      <w:r>
-        <w:t>th</w:t>
-      </w:r>
-      <w:r>
-        <w:t>is information</w:t>
-      </w:r>
-      <w:r>
-        <w:t xml:space="preserve"> and try to find possible solutions for problems</w:t>
-      </w:r>
-    </w:p>
-    <w:p>
-      <w:pPr>
-        <w:pStyle w:val="Paragrafoelenco"/>
-        <w:numPr>
-          <w:ilvl w:val="1"/>
-          <w:numId w:val="2"/>
-        </w:numPr>
-      </w:pPr>
-      <w:r>
-        <w:t>The system must notify the municipalit</w:t>
-      </w:r>
-      <w:r>
-        <w:t xml:space="preserve">y </w:t>
-      </w:r>
-      <w:r>
-        <w:rPr>
-          <w:color w:val="FF0000"/>
-        </w:rPr>
-        <w:t>supervisors</w:t>
-      </w:r>
-      <w:r>
-        <w:t xml:space="preserve"> about the solution</w:t>
-      </w:r>
-      <w:r>
-        <w:t>s</w:t>
-      </w:r>
-      <w:r>
-        <w:t xml:space="preserve"> it has found</w:t>
-      </w:r>
-    </w:p>
-    <w:p>
-      <w:pPr>
-        <w:pStyle w:val="Paragrafoelenco"/>
-        <w:ind w:left="1788"/>
-      </w:pPr>
-    </w:p>
-    <w:p>
-      <w:pPr>
-        <w:ind w:left="708"/>
-      </w:pPr>
-    </w:p>
-    <w:p/>
-    <w:p>
-      <w:pPr>
-        <w:ind w:left="360"/>
-      </w:pPr>
-    </w:p>
-    <w:p>
-      <w:pPr>
-        <w:ind w:left="360"/>
-      </w:pPr>
-      <w:r>
-        <w:t>UML</w:t>
-      </w:r>
-    </w:p>
-    <w:p>
-      <w:pPr>
-        <w:ind w:left="360"/>
-      </w:pPr>
-    </w:p>
-    <w:p>
-      <w:pPr>
-        <w:ind w:left="360"/>
-      </w:pPr>
-      <w:r>
-        <w:t>SEQUENCE DIAGRAM</w:t>
-      </w:r>
-    </w:p>
-    <w:p>
-      <w:pPr>
-        <w:ind w:left="360"/>
-      </w:pPr>
-    </w:p>
-    <w:p>
-      <w:pPr>
-        <w:ind w:left="360"/>
-      </w:pPr>
-      <w:r>
-        <w:t>USE CASE</w:t>
-      </w:r>
-    </w:p>
-    <w:p>
-      <w:pPr>
-        <w:ind w:left="360"/>
-      </w:pPr>
-    </w:p>
-    <w:p>
-      <w:r>
-        <w:t>Scenario</w:t>
-      </w:r>
-      <w:r>
-        <w:t>s</w:t>
-      </w:r>
-    </w:p>
-    <w:p/>
-    <w:p/>
-    <w:p>
-      <w:r>
-        <w:t xml:space="preserve">1.Reports a </w:t>
-      </w:r>
-      <w:r>
-        <w:t>violation</w:t>
-      </w:r>
-    </w:p>
-    <w:p/>
-    <w:p>
-      <w:r>
-        <w:t xml:space="preserve">Mark is a man in his thirties. He’s an employee at </w:t>
-      </w:r>
-      <w:proofErr w:type="spellStart"/>
-      <w:r>
-        <w:t>Esselunga</w:t>
-      </w:r>
-      <w:proofErr w:type="spellEnd"/>
-      <w:r>
-        <w:t xml:space="preserve"> supermarkets. One day, walking down the main street of his city he finds a car parked illegally in the middle of the bike lane. Mark is registered in the application SafeStreet. He takes out his smartphone and opens the application. After writing his credentials and logging in, he clicks the button “Report a violation” in the home page. He inserts the type of violation, so in this case he just writes “car illegally parked in bike lane”, and takes three different pictures of the car: one of the front of the car, clearly showing the license plate; the second showing the entire car and, in the background, the signal of bike lane; the third one highlighting important elements of the streets where the potential violation </w:t>
-      </w:r>
-      <w:r>
-        <w:t>occurred</w:t>
-      </w:r>
-      <w:r>
-        <w:t xml:space="preserve">, to help the matching of the photo with the GPS position of the user. He then </w:t>
-      </w:r>
-      <w:r>
-        <w:t>confirms</w:t>
-      </w:r>
-      <w:r>
-        <w:t xml:space="preserve"> clicking on the “Confirm” button. The potential violation is now sent to the server for a verification. Finally, he closes the application and continues his walk.</w:t>
-      </w:r>
-    </w:p>
-    <w:p/>
-    <w:p>
-      <w:pPr>
-        <w:ind w:left="360"/>
-      </w:pPr>
-    </w:p>
-    <w:p>
-      <w:r>
-        <w:lastRenderedPageBreak/>
-        <w:t xml:space="preserve">2.The </w:t>
-      </w:r>
-      <w:r>
-        <w:t>agent</w:t>
-      </w:r>
-      <w:r>
-        <w:t xml:space="preserve"> receives a notification</w:t>
-      </w:r>
-      <w:r>
-        <w:t xml:space="preserve"> and issues a traffic ticket</w:t>
-      </w:r>
-    </w:p>
-    <w:p/>
-    <w:p>
-      <w:r>
-        <w:t>Lukas is a municipality agent that is working as usual at his desk and has the SafeStreet Web app opened in the background on his PC. While checking his papers he receives a notification from the SafeStreet. He opens the window of the app and finds that a new report has been made about a violation. Lukas clicks on the row linked to the new violation. He observes that the violation has been reported by a certain Gianluca Verdi. The pictures of the report clearly show the vehicle that has made the violation (not paid parking meter), his license plate and the place where the violation occurred. There is now enough evidence that allows Lukas to issue a traffic ticket to the owner of the vehicle.</w:t>
-      </w:r>
-    </w:p>
-    <w:p/>
-    <w:p>
-      <w:r>
-        <w:t>2b. The policeman receives a notification and send an agent to control because the picture is not clear</w:t>
-      </w:r>
-    </w:p>
-    <w:p/>
-    <w:p>
-      <w:r>
-        <w:t xml:space="preserve">Laura is a municipality agent that has just started her new day at work. She works in Milan’s police station. She starts her PC at her desk, opens Internet Browser and search for SafeStreet Web App. After logging in, the reported violation queue is filled with 10 notifications of new potential violations reported. She opens the first one and she discovers that the system wasn’t able to correctly identify the vehicle involved and the user hasn’t inserted the license plate as plain text to help recognition. She checks the pictures but she can’t find out what is written on the license plate. She tells his supervisor the problem, in order to send an agent to directly check in the place of the supposed violation (based on the GPS position sent by the user) </w:t>
-      </w:r>
-      <w:r>
-        <w:t>and, possibly</w:t>
-      </w:r>
-      <w:r>
-        <w:t>, to issue a traffic ticket.</w:t>
       </w:r>
     </w:p>
     <w:p/>
     <w:p/>
     <w:p/>
     <w:p>
+      <w:pPr>
+        <w:ind w:left="708"/>
+        <w:rPr>
+          <w:i/>
+          <w:iCs/>
+        </w:rPr>
+      </w:pPr>
+      <w:r>
+        <w:rPr>
+          <w:i/>
+          <w:iCs/>
+        </w:rPr>
+        <w:t>Municipality agents:</w:t>
+      </w:r>
+    </w:p>
+    <w:p>
+      <w:pPr>
+        <w:ind w:left="708"/>
+      </w:pPr>
+    </w:p>
+    <w:p>
+      <w:pPr>
+        <w:pStyle w:val="Paragrafoelenco"/>
+        <w:numPr>
+          <w:ilvl w:val="0"/>
+          <w:numId w:val="2"/>
+        </w:numPr>
+      </w:pPr>
+      <w:r>
+        <w:t>Municipality agents must be notified about potential violations, which are reported in their area of interest and are used to generate traffic tickets.</w:t>
+      </w:r>
+    </w:p>
+    <w:p>
+      <w:pPr>
+        <w:pStyle w:val="Paragrafoelenco"/>
+        <w:numPr>
+          <w:ilvl w:val="1"/>
+          <w:numId w:val="5"/>
+        </w:numPr>
+        <w:ind w:left="2496"/>
+      </w:pPr>
+      <w:r>
+        <w:t xml:space="preserve">The system must check reports to try to find if the pictures of the violations have been modified </w:t>
+      </w:r>
+    </w:p>
+    <w:p>
+      <w:pPr>
+        <w:pStyle w:val="Paragrafoelenco"/>
+        <w:numPr>
+          <w:ilvl w:val="1"/>
+          <w:numId w:val="5"/>
+        </w:numPr>
+        <w:ind w:left="2496"/>
+      </w:pPr>
+      <w:r>
+        <w:t>The system must try to find, according to the GPS position of the user and the pictures sent, if the position is fake or not</w:t>
+      </w:r>
+    </w:p>
+    <w:p>
+      <w:pPr>
+        <w:pStyle w:val="Paragrafoelenco"/>
+        <w:numPr>
+          <w:ilvl w:val="1"/>
+          <w:numId w:val="5"/>
+        </w:numPr>
+        <w:ind w:left="2496"/>
+      </w:pPr>
+      <w:r>
+        <w:t>The system must try to automatically recognize the license plate in the photo, possibly with the help of the value inserted by the user</w:t>
+      </w:r>
+    </w:p>
+    <w:p>
+      <w:pPr>
+        <w:pStyle w:val="Paragrafoelenco"/>
+        <w:numPr>
+          <w:ilvl w:val="1"/>
+          <w:numId w:val="5"/>
+        </w:numPr>
+        <w:ind w:left="2496"/>
+      </w:pPr>
+      <w:r>
+        <w:t>The system must discard the report if it has been recognized as fake according to the previous requirements (R1-R3)</w:t>
+      </w:r>
+    </w:p>
+    <w:p>
+      <w:pPr>
+        <w:pStyle w:val="Paragrafoelenco"/>
+        <w:numPr>
+          <w:ilvl w:val="1"/>
+          <w:numId w:val="5"/>
+        </w:numPr>
+        <w:ind w:left="2496"/>
+      </w:pPr>
+      <w:r>
+        <w:t xml:space="preserve">The system must store </w:t>
+      </w:r>
+      <w:r>
+        <w:t xml:space="preserve">into stable memory </w:t>
+      </w:r>
+      <w:r>
+        <w:t>the reported violation if correct (i.e. not recognized as fake)</w:t>
+      </w:r>
+    </w:p>
+    <w:p>
+      <w:pPr>
+        <w:pStyle w:val="Paragrafoelenco"/>
+        <w:numPr>
+          <w:ilvl w:val="1"/>
+          <w:numId w:val="5"/>
+        </w:numPr>
+        <w:ind w:left="2496"/>
+      </w:pPr>
+      <w:r>
+        <w:t>The involved municipality must be calculated considering in which city the reported violation has been found, based on the GPS of the client that has sent the report</w:t>
+      </w:r>
+    </w:p>
+    <w:p>
+      <w:pPr>
+        <w:pStyle w:val="Paragrafoelenco"/>
+        <w:numPr>
+          <w:ilvl w:val="1"/>
+          <w:numId w:val="5"/>
+        </w:numPr>
+        <w:ind w:left="2496"/>
+      </w:pPr>
+      <w:r>
+        <w:lastRenderedPageBreak/>
+        <w:t xml:space="preserve">The system must send the reported violation to the involved municipality </w:t>
+      </w:r>
+    </w:p>
+    <w:p>
+      <w:pPr>
+        <w:pStyle w:val="Paragrafoelenco"/>
+        <w:numPr>
+          <w:ilvl w:val="1"/>
+          <w:numId w:val="5"/>
+        </w:numPr>
+        <w:ind w:left="2496"/>
+      </w:pPr>
+      <w:r>
+        <w:t>The system must allow an agent to issue a traffic ticket to a certain person (i.e. license plate) through the correspondent municipality service</w:t>
+      </w:r>
+    </w:p>
+    <w:p>
+      <w:pPr>
+        <w:pStyle w:val="Paragrafoelenco"/>
+        <w:numPr>
+          <w:ilvl w:val="1"/>
+          <w:numId w:val="5"/>
+        </w:numPr>
+        <w:ind w:left="2496"/>
+      </w:pPr>
+      <w:r>
+        <w:t>The system must allow an agent to put on hold a violation report if it needs to be checked in person</w:t>
+      </w:r>
+    </w:p>
+    <w:p>
+      <w:pPr>
+        <w:pStyle w:val="Paragrafoelenco"/>
+        <w:numPr>
+          <w:ilvl w:val="1"/>
+          <w:numId w:val="5"/>
+        </w:numPr>
+        <w:ind w:left="2496"/>
+      </w:pPr>
+      <w:r>
+        <w:t>The system must allow an agent to discard a violation if it has been verified as fake or it cannot be verified (the vehicle is not there anymore)</w:t>
+      </w:r>
+    </w:p>
+    <w:p>
+      <w:pPr>
+        <w:pStyle w:val="Paragrafoelenco"/>
+        <w:numPr>
+          <w:ilvl w:val="1"/>
+          <w:numId w:val="5"/>
+        </w:numPr>
+        <w:ind w:left="2496"/>
+      </w:pPr>
+      <w:r>
+        <w:t>The system must allow an agent to retrieve the data of the author of a violation report</w:t>
+      </w:r>
+    </w:p>
+    <w:p>
+      <w:pPr>
+        <w:pStyle w:val="Paragrafoelenco"/>
+        <w:numPr>
+          <w:ilvl w:val="1"/>
+          <w:numId w:val="5"/>
+        </w:numPr>
+        <w:ind w:left="2496"/>
+      </w:pPr>
+      <w:r>
+        <w:t xml:space="preserve">The system </w:t>
+      </w:r>
+      <w:r>
+        <w:t xml:space="preserve">must </w:t>
+      </w:r>
+      <w:r>
+        <w:t>allow an agent to create an account, asking the municipality services to verify its identity</w:t>
+      </w:r>
+    </w:p>
+    <w:p>
+      <w:pPr>
+        <w:pStyle w:val="Paragrafoelenco"/>
+        <w:numPr>
+          <w:ilvl w:val="1"/>
+          <w:numId w:val="5"/>
+        </w:numPr>
+        <w:ind w:left="2496"/>
+      </w:pPr>
+      <w:r>
+        <w:t xml:space="preserve">The system </w:t>
+      </w:r>
+      <w:r>
+        <w:t xml:space="preserve">must </w:t>
+      </w:r>
+      <w:r>
+        <w:t>allow an agent to login, inserting its username and password</w:t>
+      </w:r>
+    </w:p>
+    <w:p>
+      <w:pPr>
+        <w:ind w:left="708"/>
+      </w:pPr>
+    </w:p>
+    <w:p>
+      <w:r>
+        <w:t>2) Statistic functions:</w:t>
+      </w:r>
+    </w:p>
+    <w:p>
+      <w:pPr>
+        <w:ind w:left="708"/>
+        <w:rPr>
+          <w:i/>
+          <w:iCs/>
+        </w:rPr>
+      </w:pPr>
+      <w:r>
+        <w:rPr>
+          <w:i/>
+          <w:iCs/>
+        </w:rPr>
+        <w:t>Everybody</w:t>
+      </w:r>
+    </w:p>
+    <w:p>
+      <w:pPr>
+        <w:pStyle w:val="Paragrafoelenco"/>
+        <w:numPr>
+          <w:ilvl w:val="0"/>
+          <w:numId w:val="2"/>
+        </w:numPr>
+      </w:pPr>
+      <w:r>
+        <w:t xml:space="preserve">People must be allowed to retrieve information about streets or areas with the highest frequency of violations </w:t>
+      </w:r>
+    </w:p>
+    <w:p>
+      <w:pPr>
+        <w:pStyle w:val="Paragrafoelenco"/>
+        <w:numPr>
+          <w:ilvl w:val="1"/>
+          <w:numId w:val="2"/>
+        </w:numPr>
+      </w:pPr>
+      <w:r>
+        <w:t>The system must mine this information from the reported violations.</w:t>
+      </w:r>
+    </w:p>
+    <w:p>
+      <w:pPr>
+        <w:pStyle w:val="Paragrafoelenco"/>
+        <w:numPr>
+          <w:ilvl w:val="1"/>
+          <w:numId w:val="2"/>
+        </w:numPr>
+      </w:pPr>
+      <w:r>
+        <w:t>The system must allow the user</w:t>
+      </w:r>
+      <w:r>
+        <w:t>s</w:t>
+      </w:r>
+      <w:r>
+        <w:t xml:space="preserve"> (even </w:t>
+      </w:r>
+      <w:r>
+        <w:t xml:space="preserve">if </w:t>
+      </w:r>
+      <w:r>
+        <w:t>not authenticated) to select the see information for a city. The user can choose either the city where he is, using the GPS position, or an arbitrary selected location</w:t>
+      </w:r>
+    </w:p>
+    <w:p>
+      <w:pPr>
+        <w:pStyle w:val="Paragrafoelenco"/>
+        <w:numPr>
+          <w:ilvl w:val="1"/>
+          <w:numId w:val="2"/>
+        </w:numPr>
+      </w:pPr>
+      <w:r>
+        <w:t xml:space="preserve">The system must allow the user to select information about streets or areas in the city selected </w:t>
+      </w:r>
+    </w:p>
+    <w:p>
+      <w:pPr>
+        <w:pStyle w:val="Paragrafoelenco"/>
+        <w:numPr>
+          <w:ilvl w:val="1"/>
+          <w:numId w:val="2"/>
+        </w:numPr>
+      </w:pPr>
+      <w:r>
+        <w:t>The system must show the areas or the streets, according to the selection, with the highest frequency of violations, in the selected city.</w:t>
+      </w:r>
+    </w:p>
+    <w:p>
+      <w:pPr>
+        <w:pStyle w:val="Paragrafoelenco"/>
+        <w:numPr>
+          <w:ilvl w:val="0"/>
+          <w:numId w:val="2"/>
+        </w:numPr>
+      </w:pPr>
+      <w:r>
+        <w:t>People must be able to retrieve statistics and trends about the accidents correlated to the parking violations, the effectiveness of SafeStreet initiatives and the issuing of traffic tickets</w:t>
+      </w:r>
+    </w:p>
+    <w:p>
+      <w:pPr>
+        <w:pStyle w:val="Paragrafoelenco"/>
+        <w:numPr>
+          <w:ilvl w:val="1"/>
+          <w:numId w:val="2"/>
+        </w:numPr>
+      </w:pPr>
+      <w:r>
+        <w:t xml:space="preserve">The system must take information about accidents from the municipality </w:t>
+      </w:r>
+    </w:p>
+    <w:p>
+      <w:pPr>
+        <w:pStyle w:val="Paragrafoelenco"/>
+        <w:numPr>
+          <w:ilvl w:val="1"/>
+          <w:numId w:val="2"/>
+        </w:numPr>
+      </w:pPr>
+      <w:r>
+        <w:t xml:space="preserve">The system must use this information to build statistics, crossing </w:t>
+      </w:r>
+      <w:r>
+        <w:t>them</w:t>
+      </w:r>
+      <w:r>
+        <w:t xml:space="preserve"> with reported violations</w:t>
+      </w:r>
+    </w:p>
+    <w:p>
+      <w:pPr>
+        <w:pStyle w:val="Paragrafoelenco"/>
+        <w:numPr>
+          <w:ilvl w:val="1"/>
+          <w:numId w:val="2"/>
+        </w:numPr>
+      </w:pPr>
+      <w:r>
+        <w:t xml:space="preserve">The system must not allow user to see confidential data about other people </w:t>
+      </w:r>
+    </w:p>
+    <w:p>
+      <w:pPr>
+        <w:pStyle w:val="Paragrafoelenco"/>
+        <w:numPr>
+          <w:ilvl w:val="1"/>
+          <w:numId w:val="2"/>
+        </w:numPr>
+      </w:pPr>
+      <w:r>
+        <w:t>The system must allow the user to choose a topic: areas with most accidents, areas with the highest number of traffic tickets issued, areas where there have been the best improvements</w:t>
+      </w:r>
+    </w:p>
+    <w:p>
+      <w:pPr>
+        <w:pStyle w:val="Paragrafoelenco"/>
+        <w:numPr>
+          <w:ilvl w:val="1"/>
+          <w:numId w:val="2"/>
+        </w:numPr>
+      </w:pPr>
+      <w:r>
+        <w:t>The system must show to the user the information about the topic selected</w:t>
+      </w:r>
+    </w:p>
+    <w:p>
+      <w:pPr>
+        <w:ind w:left="708"/>
+      </w:pPr>
+    </w:p>
+    <w:p/>
+    <w:p>
+      <w:pPr>
+        <w:ind w:firstLine="708"/>
+      </w:pPr>
+      <w:r>
+        <w:t>Municipality</w:t>
+      </w:r>
+      <w:r>
+        <w:t xml:space="preserve"> supervisors</w:t>
+      </w:r>
+      <w:r>
+        <w:t>:</w:t>
+      </w:r>
+    </w:p>
+    <w:p>
+      <w:pPr>
+        <w:pStyle w:val="Paragrafoelenco"/>
+        <w:numPr>
+          <w:ilvl w:val="0"/>
+          <w:numId w:val="2"/>
+        </w:numPr>
+      </w:pPr>
+      <w:r>
+        <w:t xml:space="preserve">Municipality </w:t>
+      </w:r>
+      <w:r>
+        <w:t>supervisors</w:t>
+      </w:r>
+      <w:r>
+        <w:t xml:space="preserve"> must be able </w:t>
+      </w:r>
+      <w:r>
+        <w:t xml:space="preserve">to retrieve </w:t>
+      </w:r>
+      <w:r>
+        <w:t>data about the vehicles with the highest number of violations</w:t>
+      </w:r>
+    </w:p>
+    <w:p>
+      <w:pPr>
+        <w:pStyle w:val="Paragrafoelenco"/>
+        <w:numPr>
+          <w:ilvl w:val="1"/>
+          <w:numId w:val="2"/>
+        </w:numPr>
+      </w:pPr>
+      <w:r>
+        <w:lastRenderedPageBreak/>
+        <w:t xml:space="preserve">The system must allow </w:t>
+      </w:r>
+      <w:r>
+        <w:t xml:space="preserve">authenticated </w:t>
+      </w:r>
+      <w:r>
+        <w:t>supervisors to retrieve information about the vehicles with the highest number of violations in a selected area.</w:t>
+      </w:r>
+    </w:p>
+    <w:p>
+      <w:pPr>
+        <w:pStyle w:val="Paragrafoelenco"/>
+        <w:numPr>
+          <w:ilvl w:val="1"/>
+          <w:numId w:val="2"/>
+        </w:numPr>
+      </w:pPr>
+      <w:r>
+        <w:t>The system must allow supervisors to see what areas or streets has seen the best improvements in the ticket emissions.</w:t>
+      </w:r>
+    </w:p>
+    <w:p>
+      <w:pPr>
+        <w:pStyle w:val="Paragrafoelenco"/>
+        <w:numPr>
+          <w:ilvl w:val="1"/>
+          <w:numId w:val="2"/>
+        </w:numPr>
+        <w:jc w:val="both"/>
+      </w:pPr>
+      <w:r>
+        <w:t xml:space="preserve">The system must allow </w:t>
+      </w:r>
+      <w:r>
+        <w:t xml:space="preserve">supervisors </w:t>
+      </w:r>
+      <w:r>
+        <w:t xml:space="preserve">to access only to information </w:t>
+      </w:r>
+      <w:r>
+        <w:t>ab</w:t>
+      </w:r>
+      <w:r>
+        <w:t xml:space="preserve">out their own area of </w:t>
+      </w:r>
+      <w:r>
+        <w:t>competence</w:t>
+      </w:r>
+      <w:r>
+        <w:t>.</w:t>
+      </w:r>
+    </w:p>
+    <w:p>
+      <w:pPr>
+        <w:pStyle w:val="Paragrafoelenco"/>
+        <w:numPr>
+          <w:ilvl w:val="1"/>
+          <w:numId w:val="2"/>
+        </w:numPr>
+      </w:pPr>
+      <w:r>
+        <w:t>The system must allow a supervisor to create an account, asking the municipality services to verify its identity</w:t>
+      </w:r>
+    </w:p>
+    <w:p>
+      <w:pPr>
+        <w:pStyle w:val="Paragrafoelenco"/>
+        <w:numPr>
+          <w:ilvl w:val="1"/>
+          <w:numId w:val="2"/>
+        </w:numPr>
+      </w:pPr>
+      <w:r>
+        <w:t>The system must allow a supervisor to login, inserting its username and password</w:t>
+      </w:r>
+    </w:p>
+    <w:p>
+      <w:pPr>
+        <w:pStyle w:val="Paragrafoelenco"/>
+        <w:numPr>
+          <w:ilvl w:val="0"/>
+          <w:numId w:val="2"/>
+        </w:numPr>
+      </w:pPr>
+      <w:r>
+        <w:t>M</w:t>
+      </w:r>
+      <w:r>
+        <w:t>unicipalities</w:t>
+      </w:r>
+      <w:r>
+        <w:t xml:space="preserve"> must be suggested</w:t>
+      </w:r>
+      <w:r>
+        <w:t xml:space="preserve"> for possible interventions about the mostly unsafe areas </w:t>
+      </w:r>
+    </w:p>
+    <w:p>
+      <w:pPr>
+        <w:pStyle w:val="Paragrafoelenco"/>
+        <w:numPr>
+          <w:ilvl w:val="1"/>
+          <w:numId w:val="2"/>
+        </w:numPr>
+      </w:pPr>
+      <w:r>
+        <w:t xml:space="preserve">The system must take information </w:t>
+      </w:r>
+      <w:r>
+        <w:t xml:space="preserve">about accidents and street networks (bike lanes, sidewalks, parking areas…) </w:t>
+      </w:r>
+      <w:r>
+        <w:t>from the municipality</w:t>
+      </w:r>
+      <w:r>
+        <w:t>,</w:t>
+      </w:r>
+      <w:r>
+        <w:t xml:space="preserve"> exploiting the municipality services</w:t>
+      </w:r>
+      <w:r>
+        <w:t xml:space="preserve"> </w:t>
+      </w:r>
+    </w:p>
+    <w:p>
+      <w:pPr>
+        <w:pStyle w:val="Paragrafoelenco"/>
+        <w:numPr>
+          <w:ilvl w:val="1"/>
+          <w:numId w:val="2"/>
+        </w:numPr>
+      </w:pPr>
+      <w:r>
+        <w:t xml:space="preserve">The system must elaborate </w:t>
+      </w:r>
+      <w:r>
+        <w:t>this information</w:t>
+      </w:r>
+      <w:r>
+        <w:t xml:space="preserve"> and try to find possible solutions for problems</w:t>
+      </w:r>
+    </w:p>
+    <w:p>
+      <w:pPr>
+        <w:pStyle w:val="Paragrafoelenco"/>
+        <w:numPr>
+          <w:ilvl w:val="1"/>
+          <w:numId w:val="2"/>
+        </w:numPr>
+      </w:pPr>
+      <w:bookmarkStart w:id="0" w:name="_GoBack"/>
+      <w:r>
+        <w:t>The system must notify the municipalit</w:t>
+      </w:r>
+      <w:r>
+        <w:t>y supervisors</w:t>
+      </w:r>
+      <w:r>
+        <w:t xml:space="preserve"> about the solution</w:t>
+      </w:r>
+      <w:r>
+        <w:t>s</w:t>
+      </w:r>
+      <w:r>
+        <w:t xml:space="preserve"> it has found</w:t>
+      </w:r>
+    </w:p>
+    <w:bookmarkEnd w:id="0"/>
+    <w:p>
+      <w:pPr>
+        <w:pStyle w:val="Paragrafoelenco"/>
+        <w:ind w:left="1788"/>
+      </w:pPr>
+    </w:p>
+    <w:p>
+      <w:pPr>
+        <w:ind w:left="708"/>
+      </w:pPr>
+    </w:p>
+    <w:p/>
+    <w:p>
+      <w:pPr>
+        <w:ind w:left="360"/>
+      </w:pPr>
+    </w:p>
+    <w:p>
+      <w:pPr>
+        <w:ind w:left="360"/>
+      </w:pPr>
+      <w:r>
+        <w:t>UML</w:t>
+      </w:r>
+    </w:p>
+    <w:p>
+      <w:pPr>
+        <w:ind w:left="360"/>
+      </w:pPr>
+    </w:p>
+    <w:p>
+      <w:pPr>
+        <w:ind w:left="360"/>
+      </w:pPr>
+      <w:r>
+        <w:t>SEQUENCE DIAGRAM</w:t>
+      </w:r>
+    </w:p>
+    <w:p>
+      <w:pPr>
+        <w:ind w:left="360"/>
+      </w:pPr>
+    </w:p>
+    <w:p>
+      <w:pPr>
+        <w:ind w:left="360"/>
+      </w:pPr>
+      <w:r>
+        <w:t>USE CASE</w:t>
+      </w:r>
+    </w:p>
+    <w:p>
+      <w:pPr>
+        <w:ind w:left="360"/>
+      </w:pPr>
+    </w:p>
+    <w:p>
+      <w:r>
+        <w:t>Scenario</w:t>
+      </w:r>
+      <w:r>
+        <w:t>s</w:t>
+      </w:r>
+    </w:p>
+    <w:p/>
+    <w:p/>
+    <w:p>
+      <w:r>
+        <w:t xml:space="preserve">1.Reports a </w:t>
+      </w:r>
+      <w:r>
+        <w:t>violation</w:t>
+      </w:r>
+    </w:p>
+    <w:p/>
+    <w:p>
+      <w:r>
+        <w:t xml:space="preserve">Mark is a man in his thirties. He’s an employee at </w:t>
+      </w:r>
+      <w:proofErr w:type="spellStart"/>
+      <w:r>
+        <w:t>Esselunga</w:t>
+      </w:r>
+      <w:proofErr w:type="spellEnd"/>
+      <w:r>
+        <w:t xml:space="preserve"> supermarkets. One day, walking down the main street of his city he finds a car parked illegally in the middle of the bike lane. Mark is registered in the application SafeStreet. He takes out his smartphone and opens the application. After writing his credentials and logging in, he clicks the button “Report a violation” in the home page. He inserts the type of violation, so in this case he just writes “car illegally parked in bike lane”, and takes three different pictures of the car: one of the front of the car, clearly showing the license plate; the second showing the entire car and, in the background, the signal of bike lane; the third one highlighting important elements of the streets where the potential violation </w:t>
+      </w:r>
+      <w:r>
+        <w:t>occurred</w:t>
+      </w:r>
+      <w:r>
+        <w:t xml:space="preserve">, to help the matching of the photo with the GPS position of the user. He then </w:t>
+      </w:r>
+      <w:r>
+        <w:t>confirms</w:t>
+      </w:r>
+      <w:r>
+        <w:t xml:space="preserve"> clicking on the “Confirm” button. The potential violation is now sent to the server for a verification. Finally, he closes the application and continues his walk.</w:t>
+      </w:r>
+    </w:p>
+    <w:p/>
+    <w:p>
+      <w:pPr>
+        <w:ind w:left="360"/>
+      </w:pPr>
+    </w:p>
+    <w:p>
+      <w:r>
+        <w:lastRenderedPageBreak/>
+        <w:t xml:space="preserve">2.The </w:t>
+      </w:r>
+      <w:r>
+        <w:t>agent</w:t>
+      </w:r>
+      <w:r>
+        <w:t xml:space="preserve"> receives a notification</w:t>
+      </w:r>
+      <w:r>
+        <w:t xml:space="preserve"> and issues a traffic ticket</w:t>
+      </w:r>
+    </w:p>
+    <w:p/>
+    <w:p>
+      <w:r>
+        <w:t>Lukas is a municipality agent that is working as usual at his desk and has the SafeStreet Web app opened in the background on his PC. While checking his papers he receives a notification from the SafeStreet. He opens the window of the app and finds that a new report has been made about a violation. Lukas clicks on the row linked to the new violation. He observes that the violation has been reported by a certain Gianluca Verdi. The pictures of the report clearly show the vehicle that has made the violation (not paid parking meter), his license plate and the place where the violation occurred. There is now enough evidence that allows Lukas to issue a traffic ticket to the owner of the vehicle.</w:t>
+      </w:r>
+    </w:p>
+    <w:p/>
+    <w:p>
+      <w:r>
+        <w:t>2b. The policeman receives a notification and send an agent to control because the picture is not clear</w:t>
+      </w:r>
+    </w:p>
+    <w:p/>
+    <w:p>
+      <w:r>
+        <w:t xml:space="preserve">Laura is a municipality agent that has just started her new day at work. She works in Milan’s police station. She starts her PC at her desk, opens Internet Browser and search for SafeStreet Web App. After logging in, the reported violation queue is filled with 10 notifications of new potential violations reported. She opens the first one and she discovers that the system wasn’t able to correctly identify the vehicle involved and the user hasn’t inserted the license plate as plain text to help recognition. She checks the pictures but she can’t find out what is written on the license plate. She tells his supervisor the problem, in order to send an agent to directly check in the place of the supposed violation (based on the GPS position sent by the user) </w:t>
+      </w:r>
+      <w:r>
+        <w:t>and, possibly</w:t>
+      </w:r>
+      <w:r>
+        <w:t>, to issue a traffic ticket.</w:t>
+      </w:r>
+    </w:p>
+    <w:p/>
+    <w:p/>
+    <w:p/>
+    <w:p>
       <w:r>
         <w:t>3. Checks for unsafe streets in his zone</w:t>
       </w:r>
@@ -2909,12 +1556,9 @@
       </w:r>
       <w:proofErr w:type="spellStart"/>
       <w:r>
-        <w:t>c.p.p</w:t>
+        <w:t>c.p.p.</w:t>
       </w:r>
       <w:proofErr w:type="spellEnd"/>
-      <w:r>
-        <w:t>.</w:t>
-      </w:r>
     </w:p>
     <w:p/>
     <w:p>
@@ -4035,7 +2679,6 @@
     </w:p>
     <w:p/>
     <w:p>
-      <w:bookmarkStart w:id="0" w:name="_GoBack"/>
       <w:r>
         <w:t xml:space="preserve">Domain assumption: </w:t>
       </w:r>
@@ -4103,15 +2746,7 @@
         <w:t>are in charge for</w:t>
       </w:r>
       <w:r>
-        <w:t xml:space="preserve"> managing </w:t>
-      </w:r>
-      <w:proofErr w:type="spellStart"/>
-      <w:r>
-        <w:t>SafeStreet</w:t>
-      </w:r>
-      <w:proofErr w:type="spellEnd"/>
-      <w:r>
-        <w:t xml:space="preserve"> services.</w:t>
+        <w:t xml:space="preserve"> managing SafeStreet services.</w:t>
       </w:r>
     </w:p>
     <w:p>
@@ -4122,7 +2757,6 @@
         <w:t>every agent and supervisor works for exactly one municipality.</w:t>
       </w:r>
     </w:p>
-    <w:bookmarkEnd w:id="0"/>
     <w:p>
       <w:r>
         <w:br/>
@@ -4163,7 +2797,7 @@
 </file>
 
 <file path=word/endnotes.xml><?xml version="1.0" encoding="utf-8"?>
-<w:endnotes xmlns:wpc="http://schemas.microsoft.com/office/word/2010/wordprocessingCanvas" xmlns:mo="http://schemas.microsoft.com/office/mac/office/2008/main" xmlns:mc="http://schemas.openxmlformats.org/markup-compatibility/2006" xmlns:mv="urn:schemas-microsoft-com:mac:vml" xmlns:o="urn:schemas-microsoft-com:office:office" xmlns:r="http://schemas.openxmlformats.org/officeDocument/2006/relationships" xmlns:m="http://schemas.openxmlformats.org/officeDocument/2006/math" xmlns:v="urn:schemas-microsoft-com:vml" xmlns:wp14="http://schemas.microsoft.com/office/word/2010/wordprocessingDrawing" xmlns:wp="http://schemas.openxmlformats.org/drawingml/2006/wordprocessingDrawing" xmlns:w10="urn:schemas-microsoft-com:office:word" xmlns:w="http://schemas.openxmlformats.org/wordprocessingml/2006/main" xmlns:w14="http://schemas.microsoft.com/office/word/2010/wordml" xmlns:w15="http://schemas.microsoft.com/office/word/2012/wordml" xmlns:wpg="http://schemas.microsoft.com/office/word/2010/wordprocessingGroup" xmlns:wpi="http://schemas.microsoft.com/office/word/2010/wordprocessingInk" xmlns:wne="http://schemas.microsoft.com/office/word/2006/wordml" xmlns:wps="http://schemas.microsoft.com/office/word/2010/wordprocessingShape" mc:Ignorable="w14 w15 wp14">
+<w:endnotes xmlns:wpc="http://schemas.microsoft.com/office/word/2010/wordprocessingCanvas" xmlns:cx="http://schemas.microsoft.com/office/drawing/2014/chartex" xmlns:cx1="http://schemas.microsoft.com/office/drawing/2015/9/8/chartex" xmlns:cx2="http://schemas.microsoft.com/office/drawing/2015/10/21/chartex" xmlns:cx3="http://schemas.microsoft.com/office/drawing/2016/5/9/chartex" xmlns:cx4="http://schemas.microsoft.com/office/drawing/2016/5/10/chartex" xmlns:cx5="http://schemas.microsoft.com/office/drawing/2016/5/11/chartex" xmlns:cx6="http://schemas.microsoft.com/office/drawing/2016/5/12/chartex" xmlns:cx7="http://schemas.microsoft.com/office/drawing/2016/5/13/chartex" xmlns:cx8="http://schemas.microsoft.com/office/drawing/2016/5/14/chartex" xmlns:mc="http://schemas.openxmlformats.org/markup-compatibility/2006" xmlns:aink="http://schemas.microsoft.com/office/drawing/2016/ink" xmlns:am3d="http://schemas.microsoft.com/office/drawing/2017/model3d" xmlns:o="urn:schemas-microsoft-com:office:office" xmlns:r="http://schemas.openxmlformats.org/officeDocument/2006/relationships" xmlns:m="http://schemas.openxmlformats.org/officeDocument/2006/math" xmlns:v="urn:schemas-microsoft-com:vml" xmlns:wp14="http://schemas.microsoft.com/office/word/2010/wordprocessingDrawing" xmlns:wp="http://schemas.openxmlformats.org/drawingml/2006/wordprocessingDrawing" xmlns:w10="urn:schemas-microsoft-com:office:word" xmlns:w="http://schemas.openxmlformats.org/wordprocessingml/2006/main" xmlns:w14="http://schemas.microsoft.com/office/word/2010/wordml" xmlns:w15="http://schemas.microsoft.com/office/word/2012/wordml" xmlns:w16cid="http://schemas.microsoft.com/office/word/2016/wordml/cid" xmlns:w16se="http://schemas.microsoft.com/office/word/2015/wordml/symex" xmlns:wpg="http://schemas.microsoft.com/office/word/2010/wordprocessingGroup" xmlns:wpi="http://schemas.microsoft.com/office/word/2010/wordprocessingInk" xmlns:wne="http://schemas.microsoft.com/office/word/2006/wordml" xmlns:wps="http://schemas.microsoft.com/office/word/2010/wordprocessingShape" mc:Ignorable="w14 w15 w16se w16cid wp14">
   <w:endnote w:type="separator" w:id="-1">
     <w:p>
       <w:r>
@@ -4182,7 +2816,7 @@
 </file>
 
 <file path=word/footnotes.xml><?xml version="1.0" encoding="utf-8"?>
-<w:footnotes xmlns:wpc="http://schemas.microsoft.com/office/word/2010/wordprocessingCanvas" xmlns:mo="http://schemas.microsoft.com/office/mac/office/2008/main" xmlns:mc="http://schemas.openxmlformats.org/markup-compatibility/2006" xmlns:mv="urn:schemas-microsoft-com:mac:vml" xmlns:o="urn:schemas-microsoft-com:office:office" xmlns:r="http://schemas.openxmlformats.org/officeDocument/2006/relationships" xmlns:m="http://schemas.openxmlformats.org/officeDocument/2006/math" xmlns:v="urn:schemas-microsoft-com:vml" xmlns:wp14="http://schemas.microsoft.com/office/word/2010/wordprocessingDrawing" xmlns:wp="http://schemas.openxmlformats.org/drawingml/2006/wordprocessingDrawing" xmlns:w10="urn:schemas-microsoft-com:office:word" xmlns:w="http://schemas.openxmlformats.org/wordprocessingml/2006/main" xmlns:w14="http://schemas.microsoft.com/office/word/2010/wordml" xmlns:w15="http://schemas.microsoft.com/office/word/2012/wordml" xmlns:wpg="http://schemas.microsoft.com/office/word/2010/wordprocessingGroup" xmlns:wpi="http://schemas.microsoft.com/office/word/2010/wordprocessingInk" xmlns:wne="http://schemas.microsoft.com/office/word/2006/wordml" xmlns:wps="http://schemas.microsoft.com/office/word/2010/wordprocessingShape" mc:Ignorable="w14 w15 wp14">
+<w:footnotes xmlns:wpc="http://schemas.microsoft.com/office/word/2010/wordprocessingCanvas" xmlns:cx="http://schemas.microsoft.com/office/drawing/2014/chartex" xmlns:cx1="http://schemas.microsoft.com/office/drawing/2015/9/8/chartex" xmlns:cx2="http://schemas.microsoft.com/office/drawing/2015/10/21/chartex" xmlns:cx3="http://schemas.microsoft.com/office/drawing/2016/5/9/chartex" xmlns:cx4="http://schemas.microsoft.com/office/drawing/2016/5/10/chartex" xmlns:cx5="http://schemas.microsoft.com/office/drawing/2016/5/11/chartex" xmlns:cx6="http://schemas.microsoft.com/office/drawing/2016/5/12/chartex" xmlns:cx7="http://schemas.microsoft.com/office/drawing/2016/5/13/chartex" xmlns:cx8="http://schemas.microsoft.com/office/drawing/2016/5/14/chartex" xmlns:mc="http://schemas.openxmlformats.org/markup-compatibility/2006" xmlns:aink="http://schemas.microsoft.com/office/drawing/2016/ink" xmlns:am3d="http://schemas.microsoft.com/office/drawing/2017/model3d" xmlns:o="urn:schemas-microsoft-com:office:office" xmlns:r="http://schemas.openxmlformats.org/officeDocument/2006/relationships" xmlns:m="http://schemas.openxmlformats.org/officeDocument/2006/math" xmlns:v="urn:schemas-microsoft-com:vml" xmlns:wp14="http://schemas.microsoft.com/office/word/2010/wordprocessingDrawing" xmlns:wp="http://schemas.openxmlformats.org/drawingml/2006/wordprocessingDrawing" xmlns:w10="urn:schemas-microsoft-com:office:word" xmlns:w="http://schemas.openxmlformats.org/wordprocessingml/2006/main" xmlns:w14="http://schemas.microsoft.com/office/word/2010/wordml" xmlns:w15="http://schemas.microsoft.com/office/word/2012/wordml" xmlns:w16cid="http://schemas.microsoft.com/office/word/2016/wordml/cid" xmlns:w16se="http://schemas.microsoft.com/office/word/2015/wordml/symex" xmlns:wpg="http://schemas.microsoft.com/office/word/2010/wordprocessingGroup" xmlns:wpi="http://schemas.microsoft.com/office/word/2010/wordprocessingInk" xmlns:wne="http://schemas.microsoft.com/office/word/2006/wordml" xmlns:wps="http://schemas.microsoft.com/office/word/2010/wordprocessingShape" mc:Ignorable="w14 w15 w16se w16cid wp14">
   <w:footnote w:type="separator" w:id="-1">
     <w:p>
       <w:r>
@@ -4201,8 +2835,8 @@
 </file>
 
 <file path=word/numbering.xml><?xml version="1.0" encoding="utf-8"?>
-<w:numbering xmlns:wpc="http://schemas.microsoft.com/office/word/2010/wordprocessingCanvas" xmlns:mo="http://schemas.microsoft.com/office/mac/office/2008/main" xmlns:mc="http://schemas.openxmlformats.org/markup-compatibility/2006" xmlns:mv="urn:schemas-microsoft-com:mac:vml" xmlns:o="urn:schemas-microsoft-com:office:office" xmlns:r="http://schemas.openxmlformats.org/officeDocument/2006/relationships" xmlns:m="http://schemas.openxmlformats.org/officeDocument/2006/math" xmlns:v="urn:schemas-microsoft-com:vml" xmlns:wp14="http://schemas.microsoft.com/office/word/2010/wordprocessingDrawing" xmlns:wp="http://schemas.openxmlformats.org/drawingml/2006/wordprocessingDrawing" xmlns:w10="urn:schemas-microsoft-com:office:word" xmlns:w="http://schemas.openxmlformats.org/wordprocessingml/2006/main" xmlns:w14="http://schemas.microsoft.com/office/word/2010/wordml" xmlns:w15="http://schemas.microsoft.com/office/word/2012/wordml" xmlns:wpg="http://schemas.microsoft.com/office/word/2010/wordprocessingGroup" xmlns:wpi="http://schemas.microsoft.com/office/word/2010/wordprocessingInk" xmlns:wne="http://schemas.microsoft.com/office/word/2006/wordml" xmlns:wps="http://schemas.microsoft.com/office/word/2010/wordprocessingShape" mc:Ignorable="w14 w15 wp14">
-  <w:abstractNum w:abstractNumId="0">
+<w:numbering xmlns:wpc="http://schemas.microsoft.com/office/word/2010/wordprocessingCanvas" xmlns:cx="http://schemas.microsoft.com/office/drawing/2014/chartex" xmlns:cx1="http://schemas.microsoft.com/office/drawing/2015/9/8/chartex" xmlns:cx2="http://schemas.microsoft.com/office/drawing/2015/10/21/chartex" xmlns:cx3="http://schemas.microsoft.com/office/drawing/2016/5/9/chartex" xmlns:cx4="http://schemas.microsoft.com/office/drawing/2016/5/10/chartex" xmlns:cx5="http://schemas.microsoft.com/office/drawing/2016/5/11/chartex" xmlns:cx6="http://schemas.microsoft.com/office/drawing/2016/5/12/chartex" xmlns:cx7="http://schemas.microsoft.com/office/drawing/2016/5/13/chartex" xmlns:cx8="http://schemas.microsoft.com/office/drawing/2016/5/14/chartex" xmlns:mc="http://schemas.openxmlformats.org/markup-compatibility/2006" xmlns:aink="http://schemas.microsoft.com/office/drawing/2016/ink" xmlns:am3d="http://schemas.microsoft.com/office/drawing/2017/model3d" xmlns:o="urn:schemas-microsoft-com:office:office" xmlns:r="http://schemas.openxmlformats.org/officeDocument/2006/relationships" xmlns:m="http://schemas.openxmlformats.org/officeDocument/2006/math" xmlns:v="urn:schemas-microsoft-com:vml" xmlns:wp14="http://schemas.microsoft.com/office/word/2010/wordprocessingDrawing" xmlns:wp="http://schemas.openxmlformats.org/drawingml/2006/wordprocessingDrawing" xmlns:w10="urn:schemas-microsoft-com:office:word" xmlns:w="http://schemas.openxmlformats.org/wordprocessingml/2006/main" xmlns:w14="http://schemas.microsoft.com/office/word/2010/wordml" xmlns:w15="http://schemas.microsoft.com/office/word/2012/wordml" xmlns:w16cid="http://schemas.microsoft.com/office/word/2016/wordml/cid" xmlns:w16se="http://schemas.microsoft.com/office/word/2015/wordml/symex" xmlns:wpg="http://schemas.microsoft.com/office/word/2010/wordprocessingGroup" xmlns:wpi="http://schemas.microsoft.com/office/word/2010/wordprocessingInk" xmlns:wne="http://schemas.microsoft.com/office/word/2006/wordml" xmlns:wps="http://schemas.microsoft.com/office/word/2010/wordprocessingShape" mc:Ignorable="w14 w15 w16se w16cid wp14">
+  <w:abstractNum w:abstractNumId="0" w15:restartNumberingAfterBreak="0">
     <w:nsid w:val="12614D9E"/>
     <w:multiLevelType w:val="hybridMultilevel"/>
     <w:tmpl w:val="FD2ACAA0"/>
@@ -4288,7 +2922,7 @@
       </w:pPr>
     </w:lvl>
   </w:abstractNum>
-  <w:abstractNum w:abstractNumId="1">
+  <w:abstractNum w:abstractNumId="1" w15:restartNumberingAfterBreak="0">
     <w:nsid w:val="143F788C"/>
     <w:multiLevelType w:val="hybridMultilevel"/>
     <w:tmpl w:val="3BAA61CA"/>
@@ -4374,7 +3008,7 @@
       </w:pPr>
     </w:lvl>
   </w:abstractNum>
-  <w:abstractNum w:abstractNumId="2">
+  <w:abstractNum w:abstractNumId="2" w15:restartNumberingAfterBreak="0">
     <w:nsid w:val="174328C4"/>
     <w:multiLevelType w:val="hybridMultilevel"/>
     <w:tmpl w:val="DE9EF230"/>
@@ -4488,7 +3122,7 @@
       </w:rPr>
     </w:lvl>
   </w:abstractNum>
-  <w:abstractNum w:abstractNumId="3">
+  <w:abstractNum w:abstractNumId="3" w15:restartNumberingAfterBreak="0">
     <w:nsid w:val="1B651AF4"/>
     <w:multiLevelType w:val="multilevel"/>
     <w:tmpl w:val="830E4D74"/>
@@ -4601,7 +3235,7 @@
       </w:rPr>
     </w:lvl>
   </w:abstractNum>
-  <w:abstractNum w:abstractNumId="4">
+  <w:abstractNum w:abstractNumId="4" w15:restartNumberingAfterBreak="0">
     <w:nsid w:val="1EE57F4C"/>
     <w:multiLevelType w:val="hybridMultilevel"/>
     <w:tmpl w:val="A1303A8E"/>
@@ -4714,7 +3348,7 @@
       </w:rPr>
     </w:lvl>
   </w:abstractNum>
-  <w:abstractNum w:abstractNumId="5">
+  <w:abstractNum w:abstractNumId="5" w15:restartNumberingAfterBreak="0">
     <w:nsid w:val="22611023"/>
     <w:multiLevelType w:val="multilevel"/>
     <w:tmpl w:val="63BA695C"/>
@@ -4827,7 +3461,7 @@
       </w:rPr>
     </w:lvl>
   </w:abstractNum>
-  <w:abstractNum w:abstractNumId="6">
+  <w:abstractNum w:abstractNumId="6" w15:restartNumberingAfterBreak="0">
     <w:nsid w:val="270519BA"/>
     <w:multiLevelType w:val="hybridMultilevel"/>
     <w:tmpl w:val="D4847D7C"/>
@@ -4940,7 +3574,7 @@
       </w:rPr>
     </w:lvl>
   </w:abstractNum>
-  <w:abstractNum w:abstractNumId="7">
+  <w:abstractNum w:abstractNumId="7" w15:restartNumberingAfterBreak="0">
     <w:nsid w:val="282A7FB2"/>
     <w:multiLevelType w:val="hybridMultilevel"/>
     <w:tmpl w:val="8AAEE0EA"/>
@@ -5053,7 +3687,7 @@
       </w:rPr>
     </w:lvl>
   </w:abstractNum>
-  <w:abstractNum w:abstractNumId="8">
+  <w:abstractNum w:abstractNumId="8" w15:restartNumberingAfterBreak="0">
     <w:nsid w:val="30712C8A"/>
     <w:multiLevelType w:val="hybridMultilevel"/>
     <w:tmpl w:val="CBFAC8C6"/>
@@ -5166,7 +3800,7 @@
       </w:rPr>
     </w:lvl>
   </w:abstractNum>
-  <w:abstractNum w:abstractNumId="9">
+  <w:abstractNum w:abstractNumId="9" w15:restartNumberingAfterBreak="0">
     <w:nsid w:val="3126437F"/>
     <w:multiLevelType w:val="hybridMultilevel"/>
     <w:tmpl w:val="655A872E"/>
@@ -5279,7 +3913,7 @@
       </w:rPr>
     </w:lvl>
   </w:abstractNum>
-  <w:abstractNum w:abstractNumId="10">
+  <w:abstractNum w:abstractNumId="10" w15:restartNumberingAfterBreak="0">
     <w:nsid w:val="368F581E"/>
     <w:multiLevelType w:val="hybridMultilevel"/>
     <w:tmpl w:val="5A54A2EC"/>
@@ -5392,7 +4026,7 @@
       </w:rPr>
     </w:lvl>
   </w:abstractNum>
-  <w:abstractNum w:abstractNumId="11">
+  <w:abstractNum w:abstractNumId="11" w15:restartNumberingAfterBreak="0">
     <w:nsid w:val="3BFF5F3D"/>
     <w:multiLevelType w:val="hybridMultilevel"/>
     <w:tmpl w:val="DCD0999C"/>
@@ -5505,7 +4139,7 @@
       </w:rPr>
     </w:lvl>
   </w:abstractNum>
-  <w:abstractNum w:abstractNumId="12">
+  <w:abstractNum w:abstractNumId="12" w15:restartNumberingAfterBreak="0">
     <w:nsid w:val="529A25C8"/>
     <w:multiLevelType w:val="hybridMultilevel"/>
     <w:tmpl w:val="65504E5A"/>
@@ -5618,7 +4252,7 @@
       </w:rPr>
     </w:lvl>
   </w:abstractNum>
-  <w:abstractNum w:abstractNumId="13">
+  <w:abstractNum w:abstractNumId="13" w15:restartNumberingAfterBreak="0">
     <w:nsid w:val="560B25D7"/>
     <w:multiLevelType w:val="hybridMultilevel"/>
     <w:tmpl w:val="16F2A0FE"/>
@@ -5731,7 +4365,7 @@
       </w:rPr>
     </w:lvl>
   </w:abstractNum>
-  <w:abstractNum w:abstractNumId="14">
+  <w:abstractNum w:abstractNumId="14" w15:restartNumberingAfterBreak="0">
     <w:nsid w:val="560F3D26"/>
     <w:multiLevelType w:val="hybridMultilevel"/>
     <w:tmpl w:val="1888A152"/>
@@ -5820,7 +4454,7 @@
       </w:pPr>
     </w:lvl>
   </w:abstractNum>
-  <w:abstractNum w:abstractNumId="15">
+  <w:abstractNum w:abstractNumId="15" w15:restartNumberingAfterBreak="0">
     <w:nsid w:val="56857AE5"/>
     <w:multiLevelType w:val="hybridMultilevel"/>
     <w:tmpl w:val="CE3C9164"/>
@@ -5933,7 +4567,7 @@
       </w:rPr>
     </w:lvl>
   </w:abstractNum>
-  <w:abstractNum w:abstractNumId="16">
+  <w:abstractNum w:abstractNumId="16" w15:restartNumberingAfterBreak="0">
     <w:nsid w:val="5C8A5BEA"/>
     <w:multiLevelType w:val="hybridMultilevel"/>
     <w:tmpl w:val="C108CDA8"/>
@@ -6046,7 +4680,7 @@
       </w:rPr>
     </w:lvl>
   </w:abstractNum>
-  <w:abstractNum w:abstractNumId="17">
+  <w:abstractNum w:abstractNumId="17" w15:restartNumberingAfterBreak="0">
     <w:nsid w:val="5CE34A3A"/>
     <w:multiLevelType w:val="hybridMultilevel"/>
     <w:tmpl w:val="95B8288C"/>
@@ -6159,7 +4793,7 @@
       </w:rPr>
     </w:lvl>
   </w:abstractNum>
-  <w:abstractNum w:abstractNumId="18">
+  <w:abstractNum w:abstractNumId="18" w15:restartNumberingAfterBreak="0">
     <w:nsid w:val="61204D95"/>
     <w:multiLevelType w:val="hybridMultilevel"/>
     <w:tmpl w:val="E3AA840E"/>
@@ -6272,7 +4906,7 @@
       </w:rPr>
     </w:lvl>
   </w:abstractNum>
-  <w:abstractNum w:abstractNumId="19">
+  <w:abstractNum w:abstractNumId="19" w15:restartNumberingAfterBreak="0">
     <w:nsid w:val="61B23753"/>
     <w:multiLevelType w:val="hybridMultilevel"/>
     <w:tmpl w:val="6E3C703A"/>
@@ -6385,7 +5019,7 @@
       </w:rPr>
     </w:lvl>
   </w:abstractNum>
-  <w:abstractNum w:abstractNumId="20">
+  <w:abstractNum w:abstractNumId="20" w15:restartNumberingAfterBreak="0">
     <w:nsid w:val="6745067F"/>
     <w:multiLevelType w:val="hybridMultilevel"/>
     <w:tmpl w:val="3F1EF1EC"/>
@@ -6498,7 +5132,7 @@
       </w:rPr>
     </w:lvl>
   </w:abstractNum>
-  <w:abstractNum w:abstractNumId="21">
+  <w:abstractNum w:abstractNumId="21" w15:restartNumberingAfterBreak="0">
     <w:nsid w:val="6AB55EE4"/>
     <w:multiLevelType w:val="hybridMultilevel"/>
     <w:tmpl w:val="51905150"/>
@@ -6611,7 +5245,7 @@
       </w:rPr>
     </w:lvl>
   </w:abstractNum>
-  <w:abstractNum w:abstractNumId="22">
+  <w:abstractNum w:abstractNumId="22" w15:restartNumberingAfterBreak="0">
     <w:nsid w:val="7561488E"/>
     <w:multiLevelType w:val="hybridMultilevel"/>
     <w:tmpl w:val="61FA0E7C"/>
@@ -6724,7 +5358,7 @@
       </w:rPr>
     </w:lvl>
   </w:abstractNum>
-  <w:abstractNum w:abstractNumId="23">
+  <w:abstractNum w:abstractNumId="23" w15:restartNumberingAfterBreak="0">
     <w:nsid w:val="75BC734E"/>
     <w:multiLevelType w:val="hybridMultilevel"/>
     <w:tmpl w:val="8EF4CC48"/>
@@ -6913,7 +5547,7 @@
 </file>
 
 <file path=word/styles.xml><?xml version="1.0" encoding="utf-8"?>
-<w:styles xmlns:mc="http://schemas.openxmlformats.org/markup-compatibility/2006" xmlns:r="http://schemas.openxmlformats.org/officeDocument/2006/relationships" xmlns:w="http://schemas.openxmlformats.org/wordprocessingml/2006/main" xmlns:w14="http://schemas.microsoft.com/office/word/2010/wordml" xmlns:w15="http://schemas.microsoft.com/office/word/2012/wordml" mc:Ignorable="w14 w15">
+<w:styles xmlns:mc="http://schemas.openxmlformats.org/markup-compatibility/2006" xmlns:r="http://schemas.openxmlformats.org/officeDocument/2006/relationships" xmlns:w="http://schemas.openxmlformats.org/wordprocessingml/2006/main" xmlns:w14="http://schemas.microsoft.com/office/word/2010/wordml" xmlns:w15="http://schemas.microsoft.com/office/word/2012/wordml" xmlns:w16cid="http://schemas.microsoft.com/office/word/2016/wordml/cid" xmlns:w16se="http://schemas.microsoft.com/office/word/2015/wordml/symex" mc:Ignorable="w14 w15 w16se w16cid">
   <w:docDefaults>
     <w:rPrDefault>
       <w:rPr>
@@ -6925,7 +5559,7 @@
     </w:rPrDefault>
     <w:pPrDefault/>
   </w:docDefaults>
-  <w:latentStyles w:defLockedState="0" w:defUIPriority="99" w:defSemiHidden="0" w:defUnhideWhenUsed="0" w:defQFormat="0" w:count="382">
+  <w:latentStyles w:defLockedState="0" w:defUIPriority="99" w:defSemiHidden="0" w:defUnhideWhenUsed="0" w:defQFormat="0" w:count="376">
     <w:lsdException w:name="Normal" w:uiPriority="0" w:qFormat="1"/>
     <w:lsdException w:name="heading 1" w:uiPriority="9" w:qFormat="1"/>
     <w:lsdException w:name="heading 2" w:semiHidden="1" w:uiPriority="9" w:unhideWhenUsed="1" w:qFormat="1"/>
@@ -7691,7 +6325,7 @@
 </file>
 
 <file path=customXml/itemProps1.xml><?xml version="1.0" encoding="utf-8"?>
-<ds:datastoreItem xmlns:ds="http://schemas.openxmlformats.org/officeDocument/2006/customXml" ds:itemID="{96AC1070-998C-1147-B7FF-1B13439FE261}">
+<ds:datastoreItem xmlns:ds="http://schemas.openxmlformats.org/officeDocument/2006/customXml" ds:itemID="{4FDC463A-8B51-4592-9976-CA458EBF7BCB}">
   <ds:schemaRefs>
     <ds:schemaRef ds:uri="http://schemas.openxmlformats.org/officeDocument/2006/bibliography"/>
   </ds:schemaRefs>

</xml_diff>